<commit_message>
updated recipe app with rest api
</commit_message>
<xml_diff>
--- a/APPIUM TESTING/MATERIALS/Practise Scenarios.docx
+++ b/APPIUM TESTING/MATERIALS/Practise Scenarios.docx
@@ -1049,8 +1049,6 @@
           <w:szCs w:val="28"/>
         </w:rPr>
       </w:pPr>
-      <w:bookmarkStart w:id="0" w:name="_GoBack"/>
-      <w:bookmarkEnd w:id="0"/>
       <w:r>
         <w:rPr>
           <w:b/>
@@ -1623,6 +1621,1828 @@
           <w:szCs w:val="28"/>
         </w:rPr>
       </w:pPr>
+    </w:p>
+    <w:p>
+      <w:pPr>
+        <w:rPr>
+          <w:sz w:val="28"/>
+          <w:szCs w:val="28"/>
+        </w:rPr>
+      </w:pPr>
+    </w:p>
+    <w:p>
+      <w:pPr>
+        <w:rPr>
+          <w:sz w:val="28"/>
+          <w:szCs w:val="28"/>
+        </w:rPr>
+      </w:pPr>
+    </w:p>
+    <w:p>
+      <w:pPr>
+        <w:pStyle w:val="14"/>
+        <w:keepNext w:val="0"/>
+        <w:keepLines w:val="0"/>
+        <w:widowControl/>
+        <w:suppressLineNumbers w:val="0"/>
+        <w:rPr>
+          <w:sz w:val="28"/>
+          <w:szCs w:val="28"/>
+        </w:rPr>
+      </w:pPr>
+      <w:r>
+        <w:rPr>
+          <w:sz w:val="28"/>
+          <w:szCs w:val="28"/>
+        </w:rPr>
+        <w:t>.</w:t>
+      </w:r>
+    </w:p>
+    <w:p>
+      <w:pPr>
+        <w:keepNext w:val="0"/>
+        <w:keepLines w:val="0"/>
+        <w:widowControl/>
+        <w:suppressLineNumbers w:val="0"/>
+        <w:rPr>
+          <w:sz w:val="28"/>
+          <w:szCs w:val="28"/>
+        </w:rPr>
+      </w:pPr>
+      <w:r>
+        <w:rPr>
+          <w:sz w:val="28"/>
+          <w:szCs w:val="28"/>
+        </w:rPr>
+        <w:pict>
+          <v:rect id="_x0000_i1030" o:spt="1" style="height:1.5pt;width:432pt;" fillcolor="#A0A0A0" filled="t" stroked="f" coordsize="21600,21600" o:hr="t" o:hrstd="t" o:hralign="center">
+            <v:path/>
+            <v:fill on="t" focussize="0,0"/>
+            <v:stroke on="f"/>
+            <v:imagedata o:title=""/>
+            <o:lock v:ext="edit"/>
+            <w10:wrap type="none"/>
+            <w10:anchorlock/>
+          </v:rect>
+        </w:pict>
+      </w:r>
+    </w:p>
+    <w:p>
+      <w:pPr>
+        <w:pStyle w:val="4"/>
+        <w:keepNext w:val="0"/>
+        <w:keepLines w:val="0"/>
+        <w:widowControl/>
+        <w:suppressLineNumbers w:val="0"/>
+        <w:rPr>
+          <w:sz w:val="28"/>
+          <w:szCs w:val="28"/>
+        </w:rPr>
+      </w:pPr>
+      <w:r>
+        <w:rPr>
+          <w:rStyle w:val="15"/>
+          <w:sz w:val="28"/>
+          <w:szCs w:val="28"/>
+        </w:rPr>
+        <w:t>Case Study: Cake Recipe Finder App</w:t>
+      </w:r>
+      <w:r>
+        <w:rPr>
+          <w:rStyle w:val="15"/>
+          <w:rFonts w:hint="default"/>
+          <w:sz w:val="28"/>
+          <w:szCs w:val="28"/>
+          <w:lang w:val="en-IN"/>
+        </w:rPr>
+        <w:t>(https://www.themealdb.com/api/json/v1/1/search.php?s=cake)</w:t>
+      </w:r>
+      <w:r>
+        <w:rPr>
+          <w:rStyle w:val="15"/>
+          <w:sz w:val="28"/>
+          <w:szCs w:val="28"/>
+        </w:rPr>
+        <w:t>Objective</w:t>
+      </w:r>
+    </w:p>
+    <w:p>
+      <w:pPr>
+        <w:pStyle w:val="14"/>
+        <w:keepNext w:val="0"/>
+        <w:keepLines w:val="0"/>
+        <w:widowControl/>
+        <w:suppressLineNumbers w:val="0"/>
+        <w:rPr>
+          <w:sz w:val="28"/>
+          <w:szCs w:val="28"/>
+        </w:rPr>
+      </w:pPr>
+      <w:r>
+        <w:rPr>
+          <w:sz w:val="28"/>
+          <w:szCs w:val="28"/>
+        </w:rPr>
+        <w:t xml:space="preserve">Develop an Android app using </w:t>
+      </w:r>
+      <w:r>
+        <w:rPr>
+          <w:rStyle w:val="15"/>
+          <w:sz w:val="28"/>
+          <w:szCs w:val="28"/>
+        </w:rPr>
+        <w:t>Java</w:t>
+      </w:r>
+      <w:r>
+        <w:rPr>
+          <w:rStyle w:val="15"/>
+          <w:rFonts w:hint="default"/>
+          <w:sz w:val="28"/>
+          <w:szCs w:val="28"/>
+          <w:lang w:val="en-IN"/>
+        </w:rPr>
+        <w:t>/Kotlin</w:t>
+      </w:r>
+      <w:bookmarkStart w:id="0" w:name="_GoBack"/>
+      <w:bookmarkEnd w:id="0"/>
+      <w:r>
+        <w:rPr>
+          <w:rStyle w:val="15"/>
+          <w:sz w:val="28"/>
+          <w:szCs w:val="28"/>
+        </w:rPr>
+        <w:t xml:space="preserve"> and XML</w:t>
+      </w:r>
+      <w:r>
+        <w:rPr>
+          <w:sz w:val="28"/>
+          <w:szCs w:val="28"/>
+        </w:rPr>
+        <w:t xml:space="preserve"> that fetches cake recipes from TheMealDB API and displays them in a structured format with a </w:t>
+      </w:r>
+      <w:r>
+        <w:rPr>
+          <w:rStyle w:val="15"/>
+          <w:sz w:val="28"/>
+          <w:szCs w:val="28"/>
+        </w:rPr>
+        <w:t>smooth user experience</w:t>
+      </w:r>
+      <w:r>
+        <w:rPr>
+          <w:sz w:val="28"/>
+          <w:szCs w:val="28"/>
+        </w:rPr>
+        <w:t xml:space="preserve">. The app will have </w:t>
+      </w:r>
+      <w:r>
+        <w:rPr>
+          <w:rStyle w:val="15"/>
+          <w:sz w:val="28"/>
+          <w:szCs w:val="28"/>
+        </w:rPr>
+        <w:t>four screens</w:t>
+      </w:r>
+      <w:r>
+        <w:rPr>
+          <w:sz w:val="28"/>
+          <w:szCs w:val="28"/>
+        </w:rPr>
+        <w:t>:</w:t>
+      </w:r>
+    </w:p>
+    <w:p>
+      <w:pPr>
+        <w:keepNext w:val="0"/>
+        <w:keepLines w:val="0"/>
+        <w:widowControl/>
+        <w:numPr>
+          <w:ilvl w:val="0"/>
+          <w:numId w:val="14"/>
+        </w:numPr>
+        <w:suppressLineNumbers w:val="0"/>
+        <w:spacing w:before="0" w:beforeAutospacing="1" w:after="0" w:afterAutospacing="1"/>
+        <w:ind w:left="720" w:hanging="360"/>
+        <w:rPr>
+          <w:sz w:val="28"/>
+          <w:szCs w:val="28"/>
+        </w:rPr>
+      </w:pPr>
+      <w:r>
+        <w:rPr>
+          <w:rStyle w:val="15"/>
+          <w:sz w:val="28"/>
+          <w:szCs w:val="28"/>
+        </w:rPr>
+        <w:t>Recipe List Screen</w:t>
+      </w:r>
+      <w:r>
+        <w:rPr>
+          <w:sz w:val="28"/>
+          <w:szCs w:val="28"/>
+        </w:rPr>
+        <w:t xml:space="preserve"> – Fetches and displays cake recipes in a RecyclerView.</w:t>
+      </w:r>
+    </w:p>
+    <w:p>
+      <w:pPr>
+        <w:keepNext w:val="0"/>
+        <w:keepLines w:val="0"/>
+        <w:widowControl/>
+        <w:numPr>
+          <w:ilvl w:val="0"/>
+          <w:numId w:val="14"/>
+        </w:numPr>
+        <w:suppressLineNumbers w:val="0"/>
+        <w:spacing w:before="0" w:beforeAutospacing="1" w:after="0" w:afterAutospacing="1"/>
+        <w:ind w:left="720" w:hanging="360"/>
+        <w:rPr>
+          <w:sz w:val="28"/>
+          <w:szCs w:val="28"/>
+        </w:rPr>
+      </w:pPr>
+      <w:r>
+        <w:rPr>
+          <w:rStyle w:val="15"/>
+          <w:sz w:val="28"/>
+          <w:szCs w:val="28"/>
+        </w:rPr>
+        <w:t>Recipe Detail Screen</w:t>
+      </w:r>
+      <w:r>
+        <w:rPr>
+          <w:sz w:val="28"/>
+          <w:szCs w:val="28"/>
+        </w:rPr>
+        <w:t xml:space="preserve"> – Shows detailed recipe information when a user selects an item.</w:t>
+      </w:r>
+    </w:p>
+    <w:p>
+      <w:pPr>
+        <w:keepNext w:val="0"/>
+        <w:keepLines w:val="0"/>
+        <w:widowControl/>
+        <w:numPr>
+          <w:ilvl w:val="0"/>
+          <w:numId w:val="14"/>
+        </w:numPr>
+        <w:suppressLineNumbers w:val="0"/>
+        <w:spacing w:before="0" w:beforeAutospacing="1" w:after="0" w:afterAutospacing="1"/>
+        <w:ind w:left="720" w:hanging="360"/>
+        <w:rPr>
+          <w:sz w:val="28"/>
+          <w:szCs w:val="28"/>
+        </w:rPr>
+      </w:pPr>
+      <w:r>
+        <w:rPr>
+          <w:rStyle w:val="15"/>
+          <w:sz w:val="28"/>
+          <w:szCs w:val="28"/>
+        </w:rPr>
+        <w:t>Favorites Screen</w:t>
+      </w:r>
+      <w:r>
+        <w:rPr>
+          <w:sz w:val="28"/>
+          <w:szCs w:val="28"/>
+        </w:rPr>
+        <w:t xml:space="preserve"> – Allows users to save and view favorite recipes using Room Database.</w:t>
+      </w:r>
+    </w:p>
+    <w:p>
+      <w:pPr>
+        <w:keepNext w:val="0"/>
+        <w:keepLines w:val="0"/>
+        <w:widowControl/>
+        <w:suppressLineNumbers w:val="0"/>
+        <w:rPr>
+          <w:sz w:val="28"/>
+          <w:szCs w:val="28"/>
+        </w:rPr>
+      </w:pPr>
+      <w:r>
+        <w:rPr>
+          <w:sz w:val="28"/>
+          <w:szCs w:val="28"/>
+        </w:rPr>
+        <w:pict>
+          <v:rect id="_x0000_i1031" o:spt="1" style="height:1.5pt;width:432pt;" fillcolor="#A0A0A0" filled="t" stroked="f" coordsize="21600,21600" o:hr="t" o:hrstd="t" o:hralign="center">
+            <v:path/>
+            <v:fill on="t" focussize="0,0"/>
+            <v:stroke on="f"/>
+            <v:imagedata o:title=""/>
+            <o:lock v:ext="edit"/>
+            <w10:wrap type="none"/>
+            <w10:anchorlock/>
+          </v:rect>
+        </w:pict>
+      </w:r>
+    </w:p>
+    <w:p>
+      <w:pPr>
+        <w:pStyle w:val="3"/>
+        <w:keepNext w:val="0"/>
+        <w:keepLines w:val="0"/>
+        <w:widowControl/>
+        <w:suppressLineNumbers w:val="0"/>
+        <w:rPr>
+          <w:sz w:val="28"/>
+          <w:szCs w:val="28"/>
+        </w:rPr>
+      </w:pPr>
+      <w:r>
+        <w:rPr>
+          <w:rStyle w:val="15"/>
+          <w:sz w:val="28"/>
+          <w:szCs w:val="28"/>
+        </w:rPr>
+        <w:t>📱 App Flow</w:t>
+      </w:r>
+    </w:p>
+    <w:p>
+      <w:pPr>
+        <w:pStyle w:val="4"/>
+        <w:keepNext w:val="0"/>
+        <w:keepLines w:val="0"/>
+        <w:widowControl/>
+        <w:suppressLineNumbers w:val="0"/>
+        <w:rPr>
+          <w:sz w:val="28"/>
+          <w:szCs w:val="28"/>
+        </w:rPr>
+      </w:pPr>
+      <w:r>
+        <w:rPr>
+          <w:rStyle w:val="15"/>
+          <w:rFonts w:hint="default"/>
+          <w:sz w:val="28"/>
+          <w:szCs w:val="28"/>
+          <w:lang w:val="en-IN"/>
+        </w:rPr>
+        <w:t>1</w:t>
+      </w:r>
+      <w:r>
+        <w:rPr>
+          <w:rStyle w:val="15"/>
+          <w:sz w:val="28"/>
+          <w:szCs w:val="28"/>
+        </w:rPr>
+        <w:t xml:space="preserve"> Recipe List Screen</w:t>
+      </w:r>
+    </w:p>
+    <w:p>
+      <w:pPr>
+        <w:keepNext w:val="0"/>
+        <w:keepLines w:val="0"/>
+        <w:widowControl/>
+        <w:numPr>
+          <w:ilvl w:val="0"/>
+          <w:numId w:val="15"/>
+        </w:numPr>
+        <w:suppressLineNumbers w:val="0"/>
+        <w:spacing w:before="0" w:beforeAutospacing="1" w:after="0" w:afterAutospacing="1"/>
+        <w:ind w:left="720" w:hanging="360"/>
+        <w:rPr>
+          <w:sz w:val="28"/>
+          <w:szCs w:val="28"/>
+        </w:rPr>
+      </w:pPr>
+      <w:r>
+        <w:rPr>
+          <w:sz w:val="28"/>
+          <w:szCs w:val="28"/>
+        </w:rPr>
+        <w:t xml:space="preserve">Uses </w:t>
+      </w:r>
+      <w:r>
+        <w:rPr>
+          <w:rStyle w:val="15"/>
+          <w:sz w:val="28"/>
+          <w:szCs w:val="28"/>
+        </w:rPr>
+        <w:t>Retrofit</w:t>
+      </w:r>
+      <w:r>
+        <w:rPr>
+          <w:sz w:val="28"/>
+          <w:szCs w:val="28"/>
+        </w:rPr>
+        <w:t xml:space="preserve"> to fetch data from </w:t>
+      </w:r>
+      <w:r>
+        <w:rPr>
+          <w:rStyle w:val="15"/>
+          <w:sz w:val="28"/>
+          <w:szCs w:val="28"/>
+        </w:rPr>
+        <w:t>TheMealDB API</w:t>
+      </w:r>
+      <w:r>
+        <w:rPr>
+          <w:sz w:val="28"/>
+          <w:szCs w:val="28"/>
+        </w:rPr>
+        <w:t>.</w:t>
+      </w:r>
+    </w:p>
+    <w:p>
+      <w:pPr>
+        <w:keepNext w:val="0"/>
+        <w:keepLines w:val="0"/>
+        <w:widowControl/>
+        <w:numPr>
+          <w:ilvl w:val="0"/>
+          <w:numId w:val="15"/>
+        </w:numPr>
+        <w:suppressLineNumbers w:val="0"/>
+        <w:spacing w:before="0" w:beforeAutospacing="1" w:after="0" w:afterAutospacing="1"/>
+        <w:ind w:left="720" w:hanging="360"/>
+        <w:rPr>
+          <w:sz w:val="28"/>
+          <w:szCs w:val="28"/>
+        </w:rPr>
+      </w:pPr>
+      <w:r>
+        <w:rPr>
+          <w:sz w:val="28"/>
+          <w:szCs w:val="28"/>
+        </w:rPr>
+        <w:t xml:space="preserve">Shows the recipes in a </w:t>
+      </w:r>
+      <w:r>
+        <w:rPr>
+          <w:rStyle w:val="15"/>
+          <w:sz w:val="28"/>
+          <w:szCs w:val="28"/>
+        </w:rPr>
+        <w:t>RecyclerView</w:t>
+      </w:r>
+      <w:r>
+        <w:rPr>
+          <w:sz w:val="28"/>
+          <w:szCs w:val="28"/>
+        </w:rPr>
+        <w:t xml:space="preserve"> with images and names.</w:t>
+      </w:r>
+    </w:p>
+    <w:p>
+      <w:pPr>
+        <w:keepNext w:val="0"/>
+        <w:keepLines w:val="0"/>
+        <w:widowControl/>
+        <w:numPr>
+          <w:ilvl w:val="0"/>
+          <w:numId w:val="15"/>
+        </w:numPr>
+        <w:suppressLineNumbers w:val="0"/>
+        <w:spacing w:before="0" w:beforeAutospacing="1" w:after="0" w:afterAutospacing="1"/>
+        <w:ind w:left="720" w:hanging="360"/>
+        <w:rPr>
+          <w:sz w:val="28"/>
+          <w:szCs w:val="28"/>
+        </w:rPr>
+      </w:pPr>
+      <w:r>
+        <w:rPr>
+          <w:sz w:val="28"/>
+          <w:szCs w:val="28"/>
+        </w:rPr>
+        <w:t xml:space="preserve">Clicking on a recipe navigates to the </w:t>
+      </w:r>
+      <w:r>
+        <w:rPr>
+          <w:rStyle w:val="15"/>
+          <w:sz w:val="28"/>
+          <w:szCs w:val="28"/>
+        </w:rPr>
+        <w:t>Recipe Detail Screen</w:t>
+      </w:r>
+      <w:r>
+        <w:rPr>
+          <w:sz w:val="28"/>
+          <w:szCs w:val="28"/>
+        </w:rPr>
+        <w:t>.</w:t>
+      </w:r>
+    </w:p>
+    <w:p>
+      <w:pPr>
+        <w:pStyle w:val="4"/>
+        <w:keepNext w:val="0"/>
+        <w:keepLines w:val="0"/>
+        <w:widowControl/>
+        <w:suppressLineNumbers w:val="0"/>
+        <w:rPr>
+          <w:sz w:val="28"/>
+          <w:szCs w:val="28"/>
+        </w:rPr>
+      </w:pPr>
+      <w:r>
+        <w:rPr>
+          <w:rStyle w:val="15"/>
+          <w:rFonts w:hint="default"/>
+          <w:sz w:val="28"/>
+          <w:szCs w:val="28"/>
+          <w:lang w:val="en-IN"/>
+        </w:rPr>
+        <w:t>2</w:t>
+      </w:r>
+      <w:r>
+        <w:rPr>
+          <w:rStyle w:val="15"/>
+          <w:sz w:val="28"/>
+          <w:szCs w:val="28"/>
+        </w:rPr>
+        <w:t xml:space="preserve"> Recipe Detail Screen</w:t>
+      </w:r>
+    </w:p>
+    <w:p>
+      <w:pPr>
+        <w:keepNext w:val="0"/>
+        <w:keepLines w:val="0"/>
+        <w:widowControl/>
+        <w:numPr>
+          <w:ilvl w:val="0"/>
+          <w:numId w:val="16"/>
+        </w:numPr>
+        <w:suppressLineNumbers w:val="0"/>
+        <w:spacing w:before="0" w:beforeAutospacing="1" w:after="0" w:afterAutospacing="1"/>
+        <w:ind w:left="720" w:hanging="360"/>
+        <w:rPr>
+          <w:sz w:val="28"/>
+          <w:szCs w:val="28"/>
+        </w:rPr>
+      </w:pPr>
+      <w:r>
+        <w:rPr>
+          <w:sz w:val="28"/>
+          <w:szCs w:val="28"/>
+        </w:rPr>
+        <w:t>Displays detailed information:</w:t>
+      </w:r>
+    </w:p>
+    <w:p>
+      <w:pPr>
+        <w:keepNext w:val="0"/>
+        <w:keepLines w:val="0"/>
+        <w:widowControl/>
+        <w:numPr>
+          <w:ilvl w:val="1"/>
+          <w:numId w:val="17"/>
+        </w:numPr>
+        <w:suppressLineNumbers w:val="0"/>
+        <w:tabs>
+          <w:tab w:val="left" w:pos="1440"/>
+        </w:tabs>
+        <w:spacing w:before="0" w:beforeAutospacing="1" w:after="0" w:afterAutospacing="1"/>
+        <w:ind w:left="1440" w:hanging="360"/>
+        <w:rPr>
+          <w:sz w:val="28"/>
+          <w:szCs w:val="28"/>
+        </w:rPr>
+      </w:pPr>
+      <w:r>
+        <w:rPr>
+          <w:sz w:val="28"/>
+          <w:szCs w:val="28"/>
+        </w:rPr>
+        <w:t xml:space="preserve">Recipe </w:t>
+      </w:r>
+      <w:r>
+        <w:rPr>
+          <w:rStyle w:val="15"/>
+          <w:sz w:val="28"/>
+          <w:szCs w:val="28"/>
+        </w:rPr>
+        <w:t>image, name, ingredients, instructions</w:t>
+      </w:r>
+      <w:r>
+        <w:rPr>
+          <w:sz w:val="28"/>
+          <w:szCs w:val="28"/>
+        </w:rPr>
+        <w:t>.</w:t>
+      </w:r>
+    </w:p>
+    <w:p>
+      <w:pPr>
+        <w:keepNext w:val="0"/>
+        <w:keepLines w:val="0"/>
+        <w:widowControl/>
+        <w:numPr>
+          <w:ilvl w:val="1"/>
+          <w:numId w:val="17"/>
+        </w:numPr>
+        <w:suppressLineNumbers w:val="0"/>
+        <w:tabs>
+          <w:tab w:val="left" w:pos="1440"/>
+        </w:tabs>
+        <w:spacing w:before="0" w:beforeAutospacing="1" w:after="0" w:afterAutospacing="1"/>
+        <w:ind w:left="1440" w:hanging="360"/>
+        <w:rPr>
+          <w:sz w:val="28"/>
+          <w:szCs w:val="28"/>
+        </w:rPr>
+      </w:pPr>
+      <w:r>
+        <w:rPr>
+          <w:sz w:val="28"/>
+          <w:szCs w:val="28"/>
+        </w:rPr>
+        <w:t xml:space="preserve">A </w:t>
+      </w:r>
+      <w:r>
+        <w:rPr>
+          <w:rStyle w:val="15"/>
+          <w:sz w:val="28"/>
+          <w:szCs w:val="28"/>
+        </w:rPr>
+        <w:t>"Save to Favorites"</w:t>
+      </w:r>
+      <w:r>
+        <w:rPr>
+          <w:sz w:val="28"/>
+          <w:szCs w:val="28"/>
+        </w:rPr>
+        <w:t xml:space="preserve"> button to store the recipe locally.</w:t>
+      </w:r>
+    </w:p>
+    <w:p>
+      <w:pPr>
+        <w:keepNext w:val="0"/>
+        <w:keepLines w:val="0"/>
+        <w:widowControl/>
+        <w:numPr>
+          <w:ilvl w:val="0"/>
+          <w:numId w:val="16"/>
+        </w:numPr>
+        <w:suppressLineNumbers w:val="0"/>
+        <w:spacing w:before="0" w:beforeAutospacing="1" w:after="0" w:afterAutospacing="1"/>
+        <w:ind w:left="720" w:hanging="360"/>
+        <w:rPr>
+          <w:sz w:val="28"/>
+          <w:szCs w:val="28"/>
+        </w:rPr>
+      </w:pPr>
+      <w:r>
+        <w:rPr>
+          <w:sz w:val="28"/>
+          <w:szCs w:val="28"/>
+        </w:rPr>
+        <w:t xml:space="preserve">Uses </w:t>
+      </w:r>
+      <w:r>
+        <w:rPr>
+          <w:rStyle w:val="15"/>
+          <w:sz w:val="28"/>
+          <w:szCs w:val="28"/>
+        </w:rPr>
+        <w:t>Room Database</w:t>
+      </w:r>
+      <w:r>
+        <w:rPr>
+          <w:sz w:val="28"/>
+          <w:szCs w:val="28"/>
+        </w:rPr>
+        <w:t xml:space="preserve"> to save and retrieve favorite recipes.</w:t>
+      </w:r>
+    </w:p>
+    <w:p>
+      <w:pPr>
+        <w:pStyle w:val="4"/>
+        <w:keepNext w:val="0"/>
+        <w:keepLines w:val="0"/>
+        <w:widowControl/>
+        <w:suppressLineNumbers w:val="0"/>
+        <w:rPr>
+          <w:sz w:val="28"/>
+          <w:szCs w:val="28"/>
+        </w:rPr>
+      </w:pPr>
+      <w:r>
+        <w:rPr>
+          <w:rStyle w:val="15"/>
+          <w:rFonts w:hint="default"/>
+          <w:sz w:val="28"/>
+          <w:szCs w:val="28"/>
+          <w:lang w:val="en-IN"/>
+        </w:rPr>
+        <w:t>3</w:t>
+      </w:r>
+      <w:r>
+        <w:rPr>
+          <w:rStyle w:val="15"/>
+          <w:sz w:val="28"/>
+          <w:szCs w:val="28"/>
+        </w:rPr>
+        <w:t xml:space="preserve"> Favorites Screen</w:t>
+      </w:r>
+    </w:p>
+    <w:p>
+      <w:pPr>
+        <w:keepNext w:val="0"/>
+        <w:keepLines w:val="0"/>
+        <w:widowControl/>
+        <w:numPr>
+          <w:ilvl w:val="0"/>
+          <w:numId w:val="18"/>
+        </w:numPr>
+        <w:suppressLineNumbers w:val="0"/>
+        <w:spacing w:before="0" w:beforeAutospacing="1" w:after="0" w:afterAutospacing="1"/>
+        <w:ind w:left="720" w:hanging="360"/>
+        <w:rPr>
+          <w:sz w:val="28"/>
+          <w:szCs w:val="28"/>
+        </w:rPr>
+      </w:pPr>
+      <w:r>
+        <w:rPr>
+          <w:sz w:val="28"/>
+          <w:szCs w:val="28"/>
+        </w:rPr>
+        <w:t xml:space="preserve">Displays saved recipes from </w:t>
+      </w:r>
+      <w:r>
+        <w:rPr>
+          <w:rStyle w:val="15"/>
+          <w:sz w:val="28"/>
+          <w:szCs w:val="28"/>
+        </w:rPr>
+        <w:t>Room Database</w:t>
+      </w:r>
+      <w:r>
+        <w:rPr>
+          <w:sz w:val="28"/>
+          <w:szCs w:val="28"/>
+        </w:rPr>
+        <w:t>.</w:t>
+      </w:r>
+    </w:p>
+    <w:p>
+      <w:pPr>
+        <w:keepNext w:val="0"/>
+        <w:keepLines w:val="0"/>
+        <w:widowControl/>
+        <w:numPr>
+          <w:ilvl w:val="0"/>
+          <w:numId w:val="18"/>
+        </w:numPr>
+        <w:suppressLineNumbers w:val="0"/>
+        <w:spacing w:before="0" w:beforeAutospacing="1" w:after="0" w:afterAutospacing="1"/>
+        <w:ind w:left="720" w:hanging="360"/>
+        <w:rPr>
+          <w:sz w:val="28"/>
+          <w:szCs w:val="28"/>
+        </w:rPr>
+      </w:pPr>
+      <w:r>
+        <w:rPr>
+          <w:sz w:val="28"/>
+          <w:szCs w:val="28"/>
+        </w:rPr>
+        <w:t xml:space="preserve">Users can </w:t>
+      </w:r>
+      <w:r>
+        <w:rPr>
+          <w:rStyle w:val="15"/>
+          <w:sz w:val="28"/>
+          <w:szCs w:val="28"/>
+        </w:rPr>
+        <w:t>remove</w:t>
+      </w:r>
+      <w:r>
+        <w:rPr>
+          <w:sz w:val="28"/>
+          <w:szCs w:val="28"/>
+        </w:rPr>
+        <w:t xml:space="preserve"> recipes from favorites.</w:t>
+      </w:r>
+    </w:p>
+    <w:p>
+      <w:pPr>
+        <w:keepNext w:val="0"/>
+        <w:keepLines w:val="0"/>
+        <w:widowControl/>
+        <w:numPr>
+          <w:ilvl w:val="0"/>
+          <w:numId w:val="18"/>
+        </w:numPr>
+        <w:suppressLineNumbers w:val="0"/>
+        <w:spacing w:before="0" w:beforeAutospacing="1" w:after="0" w:afterAutospacing="1"/>
+        <w:ind w:left="720" w:hanging="360"/>
+        <w:rPr>
+          <w:sz w:val="28"/>
+          <w:szCs w:val="28"/>
+        </w:rPr>
+      </w:pPr>
+      <w:r>
+        <w:rPr>
+          <w:sz w:val="28"/>
+          <w:szCs w:val="28"/>
+        </w:rPr>
+        <w:t xml:space="preserve">Uses a </w:t>
+      </w:r>
+      <w:r>
+        <w:rPr>
+          <w:rStyle w:val="15"/>
+          <w:sz w:val="28"/>
+          <w:szCs w:val="28"/>
+        </w:rPr>
+        <w:t>RecyclerView</w:t>
+      </w:r>
+      <w:r>
+        <w:rPr>
+          <w:sz w:val="28"/>
+          <w:szCs w:val="28"/>
+        </w:rPr>
+        <w:t xml:space="preserve"> to show saved recipes.</w:t>
+      </w:r>
+    </w:p>
+    <w:p>
+      <w:pPr>
+        <w:keepNext w:val="0"/>
+        <w:keepLines w:val="0"/>
+        <w:widowControl/>
+        <w:suppressLineNumbers w:val="0"/>
+        <w:rPr>
+          <w:sz w:val="28"/>
+          <w:szCs w:val="28"/>
+        </w:rPr>
+      </w:pPr>
+      <w:r>
+        <w:rPr>
+          <w:sz w:val="28"/>
+          <w:szCs w:val="28"/>
+        </w:rPr>
+        <w:pict>
+          <v:rect id="_x0000_i1032" o:spt="1" style="height:1.5pt;width:432pt;" fillcolor="#A0A0A0" filled="t" stroked="f" coordsize="21600,21600" o:hr="t" o:hrstd="t" o:hralign="center">
+            <v:path/>
+            <v:fill on="t" focussize="0,0"/>
+            <v:stroke on="f"/>
+            <v:imagedata o:title=""/>
+            <o:lock v:ext="edit"/>
+            <w10:wrap type="none"/>
+            <w10:anchorlock/>
+          </v:rect>
+        </w:pict>
+      </w:r>
+    </w:p>
+    <w:p>
+      <w:pPr>
+        <w:pStyle w:val="3"/>
+        <w:keepNext w:val="0"/>
+        <w:keepLines w:val="0"/>
+        <w:widowControl/>
+        <w:suppressLineNumbers w:val="0"/>
+        <w:rPr>
+          <w:sz w:val="28"/>
+          <w:szCs w:val="28"/>
+        </w:rPr>
+      </w:pPr>
+      <w:r>
+        <w:rPr>
+          <w:rStyle w:val="15"/>
+          <w:sz w:val="28"/>
+          <w:szCs w:val="28"/>
+        </w:rPr>
+        <w:t>🛠️ Tech Stack</w:t>
+      </w:r>
+    </w:p>
+    <w:p>
+      <w:pPr>
+        <w:keepNext w:val="0"/>
+        <w:keepLines w:val="0"/>
+        <w:widowControl/>
+        <w:numPr>
+          <w:ilvl w:val="0"/>
+          <w:numId w:val="19"/>
+        </w:numPr>
+        <w:suppressLineNumbers w:val="0"/>
+        <w:spacing w:before="0" w:beforeAutospacing="1" w:after="0" w:afterAutospacing="1"/>
+        <w:ind w:left="720" w:hanging="360"/>
+        <w:rPr>
+          <w:sz w:val="28"/>
+          <w:szCs w:val="28"/>
+        </w:rPr>
+      </w:pPr>
+      <w:r>
+        <w:rPr>
+          <w:rStyle w:val="15"/>
+          <w:sz w:val="28"/>
+          <w:szCs w:val="28"/>
+        </w:rPr>
+        <w:t>Android (Java &amp; XML)</w:t>
+      </w:r>
+    </w:p>
+    <w:p>
+      <w:pPr>
+        <w:keepNext w:val="0"/>
+        <w:keepLines w:val="0"/>
+        <w:widowControl/>
+        <w:numPr>
+          <w:ilvl w:val="0"/>
+          <w:numId w:val="19"/>
+        </w:numPr>
+        <w:suppressLineNumbers w:val="0"/>
+        <w:spacing w:before="0" w:beforeAutospacing="1" w:after="0" w:afterAutospacing="1"/>
+        <w:ind w:left="720" w:hanging="360"/>
+        <w:rPr>
+          <w:sz w:val="28"/>
+          <w:szCs w:val="28"/>
+        </w:rPr>
+      </w:pPr>
+      <w:r>
+        <w:rPr>
+          <w:rStyle w:val="15"/>
+          <w:sz w:val="28"/>
+          <w:szCs w:val="28"/>
+        </w:rPr>
+        <w:t>Retrofit</w:t>
+      </w:r>
+      <w:r>
+        <w:rPr>
+          <w:sz w:val="28"/>
+          <w:szCs w:val="28"/>
+        </w:rPr>
+        <w:t xml:space="preserve"> for API calls</w:t>
+      </w:r>
+    </w:p>
+    <w:p>
+      <w:pPr>
+        <w:keepNext w:val="0"/>
+        <w:keepLines w:val="0"/>
+        <w:widowControl/>
+        <w:numPr>
+          <w:ilvl w:val="0"/>
+          <w:numId w:val="19"/>
+        </w:numPr>
+        <w:suppressLineNumbers w:val="0"/>
+        <w:spacing w:before="0" w:beforeAutospacing="1" w:after="0" w:afterAutospacing="1"/>
+        <w:ind w:left="720" w:hanging="360"/>
+        <w:rPr>
+          <w:sz w:val="28"/>
+          <w:szCs w:val="28"/>
+        </w:rPr>
+      </w:pPr>
+      <w:r>
+        <w:rPr>
+          <w:rStyle w:val="15"/>
+          <w:sz w:val="28"/>
+          <w:szCs w:val="28"/>
+        </w:rPr>
+        <w:t>Glide/Picasso</w:t>
+      </w:r>
+      <w:r>
+        <w:rPr>
+          <w:sz w:val="28"/>
+          <w:szCs w:val="28"/>
+        </w:rPr>
+        <w:t xml:space="preserve"> for image loading</w:t>
+      </w:r>
+    </w:p>
+    <w:p>
+      <w:pPr>
+        <w:keepNext w:val="0"/>
+        <w:keepLines w:val="0"/>
+        <w:widowControl/>
+        <w:numPr>
+          <w:ilvl w:val="0"/>
+          <w:numId w:val="19"/>
+        </w:numPr>
+        <w:suppressLineNumbers w:val="0"/>
+        <w:spacing w:before="0" w:beforeAutospacing="1" w:after="0" w:afterAutospacing="1"/>
+        <w:ind w:left="720" w:hanging="360"/>
+        <w:rPr>
+          <w:sz w:val="28"/>
+          <w:szCs w:val="28"/>
+        </w:rPr>
+      </w:pPr>
+      <w:r>
+        <w:rPr>
+          <w:rStyle w:val="15"/>
+          <w:sz w:val="28"/>
+          <w:szCs w:val="28"/>
+        </w:rPr>
+        <w:t>RecyclerView</w:t>
+      </w:r>
+      <w:r>
+        <w:rPr>
+          <w:sz w:val="28"/>
+          <w:szCs w:val="28"/>
+        </w:rPr>
+        <w:t xml:space="preserve"> for list display</w:t>
+      </w:r>
+    </w:p>
+    <w:p>
+      <w:pPr>
+        <w:keepNext w:val="0"/>
+        <w:keepLines w:val="0"/>
+        <w:widowControl/>
+        <w:numPr>
+          <w:ilvl w:val="0"/>
+          <w:numId w:val="19"/>
+        </w:numPr>
+        <w:suppressLineNumbers w:val="0"/>
+        <w:spacing w:before="0" w:beforeAutospacing="1" w:after="0" w:afterAutospacing="1"/>
+        <w:ind w:left="720" w:hanging="360"/>
+        <w:rPr>
+          <w:sz w:val="28"/>
+          <w:szCs w:val="28"/>
+        </w:rPr>
+      </w:pPr>
+      <w:r>
+        <w:rPr>
+          <w:rStyle w:val="15"/>
+          <w:sz w:val="28"/>
+          <w:szCs w:val="28"/>
+        </w:rPr>
+        <w:t>Room Database</w:t>
+      </w:r>
+      <w:r>
+        <w:rPr>
+          <w:sz w:val="28"/>
+          <w:szCs w:val="28"/>
+        </w:rPr>
+        <w:t xml:space="preserve"> for favorites</w:t>
+      </w:r>
+    </w:p>
+    <w:p>
+      <w:pPr>
+        <w:keepNext w:val="0"/>
+        <w:keepLines w:val="0"/>
+        <w:widowControl/>
+        <w:numPr>
+          <w:ilvl w:val="0"/>
+          <w:numId w:val="19"/>
+        </w:numPr>
+        <w:suppressLineNumbers w:val="0"/>
+        <w:spacing w:before="0" w:beforeAutospacing="1" w:after="0" w:afterAutospacing="1"/>
+        <w:ind w:left="720" w:hanging="360"/>
+        <w:rPr>
+          <w:sz w:val="28"/>
+          <w:szCs w:val="28"/>
+        </w:rPr>
+      </w:pPr>
+      <w:r>
+        <w:rPr>
+          <w:rStyle w:val="15"/>
+          <w:sz w:val="28"/>
+          <w:szCs w:val="28"/>
+        </w:rPr>
+        <w:t>ViewModel &amp; LiveData</w:t>
+      </w:r>
+      <w:r>
+        <w:rPr>
+          <w:sz w:val="28"/>
+          <w:szCs w:val="28"/>
+        </w:rPr>
+        <w:t xml:space="preserve"> for state management</w:t>
+      </w:r>
+    </w:p>
+    <w:p>
+      <w:pPr>
+        <w:keepNext w:val="0"/>
+        <w:keepLines w:val="0"/>
+        <w:widowControl/>
+        <w:suppressLineNumbers w:val="0"/>
+        <w:rPr>
+          <w:sz w:val="28"/>
+          <w:szCs w:val="28"/>
+        </w:rPr>
+      </w:pPr>
+      <w:r>
+        <w:rPr>
+          <w:sz w:val="28"/>
+          <w:szCs w:val="28"/>
+        </w:rPr>
+        <w:pict>
+          <v:rect id="_x0000_i1033" o:spt="1" style="height:1.5pt;width:432pt;" fillcolor="#A0A0A0" filled="t" stroked="f" coordsize="21600,21600" o:hr="t" o:hrstd="t" o:hralign="center">
+            <v:path/>
+            <v:fill on="t" focussize="0,0"/>
+            <v:stroke on="f"/>
+            <v:imagedata o:title=""/>
+            <o:lock v:ext="edit"/>
+            <w10:wrap type="none"/>
+            <w10:anchorlock/>
+          </v:rect>
+        </w:pict>
+      </w:r>
+    </w:p>
+    <w:p>
+      <w:pPr>
+        <w:pStyle w:val="3"/>
+        <w:keepNext w:val="0"/>
+        <w:keepLines w:val="0"/>
+        <w:widowControl/>
+        <w:suppressLineNumbers w:val="0"/>
+        <w:rPr>
+          <w:sz w:val="28"/>
+          <w:szCs w:val="28"/>
+        </w:rPr>
+      </w:pPr>
+      <w:r>
+        <w:rPr>
+          <w:rStyle w:val="15"/>
+          <w:sz w:val="28"/>
+          <w:szCs w:val="28"/>
+        </w:rPr>
+        <w:t>📝 Appium Testing Instructions</w:t>
+      </w:r>
+    </w:p>
+    <w:p>
+      <w:pPr>
+        <w:pStyle w:val="4"/>
+        <w:keepNext w:val="0"/>
+        <w:keepLines w:val="0"/>
+        <w:widowControl/>
+        <w:suppressLineNumbers w:val="0"/>
+        <w:rPr>
+          <w:sz w:val="28"/>
+          <w:szCs w:val="28"/>
+        </w:rPr>
+      </w:pPr>
+      <w:r>
+        <w:rPr>
+          <w:rStyle w:val="15"/>
+          <w:sz w:val="28"/>
+          <w:szCs w:val="28"/>
+        </w:rPr>
+        <w:t>1️⃣ Prerequisites</w:t>
+      </w:r>
+    </w:p>
+    <w:p>
+      <w:pPr>
+        <w:keepNext w:val="0"/>
+        <w:keepLines w:val="0"/>
+        <w:widowControl/>
+        <w:numPr>
+          <w:ilvl w:val="0"/>
+          <w:numId w:val="20"/>
+        </w:numPr>
+        <w:suppressLineNumbers w:val="0"/>
+        <w:spacing w:before="0" w:beforeAutospacing="1" w:after="0" w:afterAutospacing="1"/>
+        <w:ind w:left="720" w:hanging="360"/>
+        <w:rPr>
+          <w:sz w:val="28"/>
+          <w:szCs w:val="28"/>
+        </w:rPr>
+      </w:pPr>
+      <w:r>
+        <w:rPr>
+          <w:sz w:val="28"/>
+          <w:szCs w:val="28"/>
+        </w:rPr>
+        <w:t xml:space="preserve">Install </w:t>
+      </w:r>
+      <w:r>
+        <w:rPr>
+          <w:rStyle w:val="15"/>
+          <w:sz w:val="28"/>
+          <w:szCs w:val="28"/>
+        </w:rPr>
+        <w:t>Appium Server</w:t>
+      </w:r>
+    </w:p>
+    <w:p>
+      <w:pPr>
+        <w:keepNext w:val="0"/>
+        <w:keepLines w:val="0"/>
+        <w:widowControl/>
+        <w:numPr>
+          <w:ilvl w:val="0"/>
+          <w:numId w:val="20"/>
+        </w:numPr>
+        <w:suppressLineNumbers w:val="0"/>
+        <w:spacing w:before="0" w:beforeAutospacing="1" w:after="0" w:afterAutospacing="1"/>
+        <w:ind w:left="720" w:hanging="360"/>
+        <w:rPr>
+          <w:sz w:val="28"/>
+          <w:szCs w:val="28"/>
+        </w:rPr>
+      </w:pPr>
+      <w:r>
+        <w:rPr>
+          <w:sz w:val="28"/>
+          <w:szCs w:val="28"/>
+        </w:rPr>
+        <w:t xml:space="preserve">Install </w:t>
+      </w:r>
+      <w:r>
+        <w:rPr>
+          <w:rStyle w:val="15"/>
+          <w:sz w:val="28"/>
+          <w:szCs w:val="28"/>
+        </w:rPr>
+        <w:t>Appium Inspector</w:t>
+      </w:r>
+    </w:p>
+    <w:p>
+      <w:pPr>
+        <w:keepNext w:val="0"/>
+        <w:keepLines w:val="0"/>
+        <w:widowControl/>
+        <w:numPr>
+          <w:ilvl w:val="0"/>
+          <w:numId w:val="20"/>
+        </w:numPr>
+        <w:suppressLineNumbers w:val="0"/>
+        <w:spacing w:before="0" w:beforeAutospacing="1" w:after="0" w:afterAutospacing="1"/>
+        <w:ind w:left="720" w:hanging="360"/>
+        <w:rPr>
+          <w:sz w:val="28"/>
+          <w:szCs w:val="28"/>
+        </w:rPr>
+      </w:pPr>
+      <w:r>
+        <w:rPr>
+          <w:sz w:val="28"/>
+          <w:szCs w:val="28"/>
+        </w:rPr>
+        <w:t xml:space="preserve">Set up </w:t>
+      </w:r>
+      <w:r>
+        <w:rPr>
+          <w:rStyle w:val="15"/>
+          <w:sz w:val="28"/>
+          <w:szCs w:val="28"/>
+        </w:rPr>
+        <w:t>Android Emulator</w:t>
+      </w:r>
+      <w:r>
+        <w:rPr>
+          <w:sz w:val="28"/>
+          <w:szCs w:val="28"/>
+        </w:rPr>
+        <w:t xml:space="preserve"> or connect a real device</w:t>
+      </w:r>
+    </w:p>
+    <w:p>
+      <w:pPr>
+        <w:keepNext w:val="0"/>
+        <w:keepLines w:val="0"/>
+        <w:widowControl/>
+        <w:numPr>
+          <w:ilvl w:val="0"/>
+          <w:numId w:val="20"/>
+        </w:numPr>
+        <w:suppressLineNumbers w:val="0"/>
+        <w:spacing w:before="0" w:beforeAutospacing="1" w:after="0" w:afterAutospacing="1"/>
+        <w:ind w:left="720" w:hanging="360"/>
+        <w:rPr>
+          <w:sz w:val="28"/>
+          <w:szCs w:val="28"/>
+        </w:rPr>
+      </w:pPr>
+      <w:r>
+        <w:rPr>
+          <w:sz w:val="28"/>
+          <w:szCs w:val="28"/>
+        </w:rPr>
+        <w:t xml:space="preserve">Ensure the </w:t>
+      </w:r>
+      <w:r>
+        <w:rPr>
+          <w:rStyle w:val="15"/>
+          <w:sz w:val="28"/>
+          <w:szCs w:val="28"/>
+        </w:rPr>
+        <w:t>Appium Java Client</w:t>
+      </w:r>
+      <w:r>
+        <w:rPr>
+          <w:sz w:val="28"/>
+          <w:szCs w:val="28"/>
+        </w:rPr>
+        <w:t xml:space="preserve"> library is included</w:t>
+      </w:r>
+    </w:p>
+    <w:p>
+      <w:pPr>
+        <w:pStyle w:val="4"/>
+        <w:keepNext w:val="0"/>
+        <w:keepLines w:val="0"/>
+        <w:widowControl/>
+        <w:suppressLineNumbers w:val="0"/>
+        <w:rPr>
+          <w:sz w:val="28"/>
+          <w:szCs w:val="28"/>
+        </w:rPr>
+      </w:pPr>
+      <w:r>
+        <w:rPr>
+          <w:rStyle w:val="15"/>
+          <w:sz w:val="28"/>
+          <w:szCs w:val="28"/>
+        </w:rPr>
+        <w:t>2️⃣ Test Cases</w:t>
+      </w:r>
+    </w:p>
+    <w:p>
+      <w:pPr>
+        <w:pStyle w:val="5"/>
+        <w:keepNext w:val="0"/>
+        <w:keepLines w:val="0"/>
+        <w:widowControl/>
+        <w:suppressLineNumbers w:val="0"/>
+        <w:rPr>
+          <w:sz w:val="28"/>
+          <w:szCs w:val="28"/>
+        </w:rPr>
+      </w:pPr>
+      <w:r>
+        <w:rPr>
+          <w:rStyle w:val="15"/>
+          <w:sz w:val="28"/>
+          <w:szCs w:val="28"/>
+        </w:rPr>
+        <w:t xml:space="preserve">🔹 Test </w:t>
+      </w:r>
+      <w:r>
+        <w:rPr>
+          <w:rStyle w:val="15"/>
+          <w:rFonts w:hint="default"/>
+          <w:sz w:val="28"/>
+          <w:szCs w:val="28"/>
+          <w:lang w:val="en-IN"/>
+        </w:rPr>
+        <w:t>1</w:t>
+      </w:r>
+      <w:r>
+        <w:rPr>
+          <w:rStyle w:val="15"/>
+          <w:sz w:val="28"/>
+          <w:szCs w:val="28"/>
+        </w:rPr>
+        <w:t>: Fetch &amp; Display Recipe List</w:t>
+      </w:r>
+    </w:p>
+    <w:p>
+      <w:pPr>
+        <w:keepNext w:val="0"/>
+        <w:keepLines w:val="0"/>
+        <w:widowControl/>
+        <w:numPr>
+          <w:ilvl w:val="0"/>
+          <w:numId w:val="21"/>
+        </w:numPr>
+        <w:suppressLineNumbers w:val="0"/>
+        <w:spacing w:before="0" w:beforeAutospacing="1" w:after="0" w:afterAutospacing="1"/>
+        <w:ind w:left="720" w:hanging="360"/>
+        <w:rPr>
+          <w:sz w:val="28"/>
+          <w:szCs w:val="28"/>
+        </w:rPr>
+      </w:pPr>
+      <w:r>
+        <w:rPr>
+          <w:sz w:val="28"/>
+          <w:szCs w:val="28"/>
+        </w:rPr>
+        <w:t xml:space="preserve">Wait for RecyclerView using </w:t>
+      </w:r>
+      <w:r>
+        <w:rPr>
+          <w:rStyle w:val="13"/>
+          <w:sz w:val="28"/>
+          <w:szCs w:val="28"/>
+        </w:rPr>
+        <w:t>findElementById("com.example.app:id/recipe_recyclerview")</w:t>
+      </w:r>
+    </w:p>
+    <w:p>
+      <w:pPr>
+        <w:keepNext w:val="0"/>
+        <w:keepLines w:val="0"/>
+        <w:widowControl/>
+        <w:numPr>
+          <w:ilvl w:val="0"/>
+          <w:numId w:val="21"/>
+        </w:numPr>
+        <w:suppressLineNumbers w:val="0"/>
+        <w:spacing w:before="0" w:beforeAutospacing="1" w:after="0" w:afterAutospacing="1"/>
+        <w:ind w:left="720" w:hanging="360"/>
+        <w:rPr>
+          <w:sz w:val="28"/>
+          <w:szCs w:val="28"/>
+        </w:rPr>
+      </w:pPr>
+      <w:r>
+        <w:rPr>
+          <w:sz w:val="28"/>
+          <w:szCs w:val="28"/>
+        </w:rPr>
+        <w:t xml:space="preserve">Verify if at least </w:t>
+      </w:r>
+      <w:r>
+        <w:rPr>
+          <w:rStyle w:val="15"/>
+          <w:sz w:val="28"/>
+          <w:szCs w:val="28"/>
+        </w:rPr>
+        <w:t>one item</w:t>
+      </w:r>
+      <w:r>
+        <w:rPr>
+          <w:sz w:val="28"/>
+          <w:szCs w:val="28"/>
+        </w:rPr>
+        <w:t xml:space="preserve"> is loaded in the RecyclerView</w:t>
+      </w:r>
+    </w:p>
+    <w:p>
+      <w:pPr>
+        <w:pStyle w:val="5"/>
+        <w:keepNext w:val="0"/>
+        <w:keepLines w:val="0"/>
+        <w:widowControl/>
+        <w:suppressLineNumbers w:val="0"/>
+        <w:rPr>
+          <w:sz w:val="28"/>
+          <w:szCs w:val="28"/>
+        </w:rPr>
+      </w:pPr>
+      <w:r>
+        <w:rPr>
+          <w:rStyle w:val="15"/>
+          <w:sz w:val="28"/>
+          <w:szCs w:val="28"/>
+        </w:rPr>
+        <w:t xml:space="preserve">🔹 Test </w:t>
+      </w:r>
+      <w:r>
+        <w:rPr>
+          <w:rStyle w:val="15"/>
+          <w:rFonts w:hint="default"/>
+          <w:sz w:val="28"/>
+          <w:szCs w:val="28"/>
+          <w:lang w:val="en-IN"/>
+        </w:rPr>
+        <w:t>2</w:t>
+      </w:r>
+      <w:r>
+        <w:rPr>
+          <w:rStyle w:val="15"/>
+          <w:sz w:val="28"/>
+          <w:szCs w:val="28"/>
+        </w:rPr>
+        <w:t>: Click on a Recipe &amp; Open Detail Screen</w:t>
+      </w:r>
+    </w:p>
+    <w:p>
+      <w:pPr>
+        <w:keepNext w:val="0"/>
+        <w:keepLines w:val="0"/>
+        <w:widowControl/>
+        <w:numPr>
+          <w:ilvl w:val="0"/>
+          <w:numId w:val="22"/>
+        </w:numPr>
+        <w:suppressLineNumbers w:val="0"/>
+        <w:spacing w:before="0" w:beforeAutospacing="1" w:after="0" w:afterAutospacing="1"/>
+        <w:ind w:left="720" w:hanging="360"/>
+        <w:rPr>
+          <w:sz w:val="28"/>
+          <w:szCs w:val="28"/>
+        </w:rPr>
+      </w:pPr>
+      <w:r>
+        <w:rPr>
+          <w:sz w:val="28"/>
+          <w:szCs w:val="28"/>
+        </w:rPr>
+        <w:t xml:space="preserve">Use </w:t>
+      </w:r>
+      <w:r>
+        <w:rPr>
+          <w:rStyle w:val="13"/>
+          <w:sz w:val="28"/>
+          <w:szCs w:val="28"/>
+        </w:rPr>
+        <w:t>findElementByXPath("//android.widget.TextView[@text='Chocolate Cake']")</w:t>
+      </w:r>
+      <w:r>
+        <w:rPr>
+          <w:sz w:val="28"/>
+          <w:szCs w:val="28"/>
+        </w:rPr>
+        <w:t xml:space="preserve"> to click a specific recipe</w:t>
+      </w:r>
+    </w:p>
+    <w:p>
+      <w:pPr>
+        <w:keepNext w:val="0"/>
+        <w:keepLines w:val="0"/>
+        <w:widowControl/>
+        <w:numPr>
+          <w:ilvl w:val="0"/>
+          <w:numId w:val="22"/>
+        </w:numPr>
+        <w:suppressLineNumbers w:val="0"/>
+        <w:spacing w:before="0" w:beforeAutospacing="1" w:after="0" w:afterAutospacing="1"/>
+        <w:ind w:left="720" w:hanging="360"/>
+        <w:rPr>
+          <w:sz w:val="28"/>
+          <w:szCs w:val="28"/>
+        </w:rPr>
+      </w:pPr>
+      <w:r>
+        <w:rPr>
+          <w:sz w:val="28"/>
+          <w:szCs w:val="28"/>
+        </w:rPr>
+        <w:t xml:space="preserve">Verify the </w:t>
+      </w:r>
+      <w:r>
+        <w:rPr>
+          <w:rStyle w:val="15"/>
+          <w:sz w:val="28"/>
+          <w:szCs w:val="28"/>
+        </w:rPr>
+        <w:t>detail screen</w:t>
+      </w:r>
+      <w:r>
+        <w:rPr>
+          <w:sz w:val="28"/>
+          <w:szCs w:val="28"/>
+        </w:rPr>
+        <w:t xml:space="preserve"> appears using </w:t>
+      </w:r>
+      <w:r>
+        <w:rPr>
+          <w:rStyle w:val="13"/>
+          <w:sz w:val="28"/>
+          <w:szCs w:val="28"/>
+        </w:rPr>
+        <w:t>findElementById("com.example.app:id/recipe_image")</w:t>
+      </w:r>
+    </w:p>
+    <w:p>
+      <w:pPr>
+        <w:pStyle w:val="5"/>
+        <w:keepNext w:val="0"/>
+        <w:keepLines w:val="0"/>
+        <w:widowControl/>
+        <w:suppressLineNumbers w:val="0"/>
+        <w:rPr>
+          <w:sz w:val="28"/>
+          <w:szCs w:val="28"/>
+        </w:rPr>
+      </w:pPr>
+      <w:r>
+        <w:rPr>
+          <w:rStyle w:val="15"/>
+          <w:sz w:val="28"/>
+          <w:szCs w:val="28"/>
+        </w:rPr>
+        <w:t xml:space="preserve">🔹 Test </w:t>
+      </w:r>
+      <w:r>
+        <w:rPr>
+          <w:rStyle w:val="15"/>
+          <w:rFonts w:hint="default"/>
+          <w:sz w:val="28"/>
+          <w:szCs w:val="28"/>
+          <w:lang w:val="en-IN"/>
+        </w:rPr>
+        <w:t>3</w:t>
+      </w:r>
+      <w:r>
+        <w:rPr>
+          <w:rStyle w:val="15"/>
+          <w:sz w:val="28"/>
+          <w:szCs w:val="28"/>
+        </w:rPr>
+        <w:t>: Add Recipe to Favorites &amp; Verify</w:t>
+      </w:r>
+    </w:p>
+    <w:p>
+      <w:pPr>
+        <w:keepNext w:val="0"/>
+        <w:keepLines w:val="0"/>
+        <w:widowControl/>
+        <w:numPr>
+          <w:ilvl w:val="0"/>
+          <w:numId w:val="23"/>
+        </w:numPr>
+        <w:suppressLineNumbers w:val="0"/>
+        <w:spacing w:before="0" w:beforeAutospacing="1" w:after="0" w:afterAutospacing="1"/>
+        <w:ind w:left="720" w:hanging="360"/>
+        <w:rPr>
+          <w:sz w:val="28"/>
+          <w:szCs w:val="28"/>
+        </w:rPr>
+      </w:pPr>
+      <w:r>
+        <w:rPr>
+          <w:sz w:val="28"/>
+          <w:szCs w:val="28"/>
+        </w:rPr>
+        <w:t xml:space="preserve">Click </w:t>
+      </w:r>
+      <w:r>
+        <w:rPr>
+          <w:rStyle w:val="15"/>
+          <w:sz w:val="28"/>
+          <w:szCs w:val="28"/>
+        </w:rPr>
+        <w:t>"Save to Favorites"</w:t>
+      </w:r>
+      <w:r>
+        <w:rPr>
+          <w:sz w:val="28"/>
+          <w:szCs w:val="28"/>
+        </w:rPr>
+        <w:t xml:space="preserve"> button using </w:t>
+      </w:r>
+      <w:r>
+        <w:rPr>
+          <w:rStyle w:val="13"/>
+          <w:sz w:val="28"/>
+          <w:szCs w:val="28"/>
+        </w:rPr>
+        <w:t>findElementById("com.example.app:id/save_button")</w:t>
+      </w:r>
+    </w:p>
+    <w:p>
+      <w:pPr>
+        <w:keepNext w:val="0"/>
+        <w:keepLines w:val="0"/>
+        <w:widowControl/>
+        <w:numPr>
+          <w:ilvl w:val="0"/>
+          <w:numId w:val="23"/>
+        </w:numPr>
+        <w:suppressLineNumbers w:val="0"/>
+        <w:spacing w:before="0" w:beforeAutospacing="1" w:after="0" w:afterAutospacing="1"/>
+        <w:ind w:left="720" w:hanging="360"/>
+        <w:rPr>
+          <w:sz w:val="28"/>
+          <w:szCs w:val="28"/>
+        </w:rPr>
+      </w:pPr>
+      <w:r>
+        <w:rPr>
+          <w:sz w:val="28"/>
+          <w:szCs w:val="28"/>
+        </w:rPr>
+        <w:t xml:space="preserve">Navigate to </w:t>
+      </w:r>
+      <w:r>
+        <w:rPr>
+          <w:rStyle w:val="15"/>
+          <w:sz w:val="28"/>
+          <w:szCs w:val="28"/>
+        </w:rPr>
+        <w:t>Favorites Screen</w:t>
+      </w:r>
+    </w:p>
+    <w:p>
+      <w:pPr>
+        <w:keepNext w:val="0"/>
+        <w:keepLines w:val="0"/>
+        <w:widowControl/>
+        <w:numPr>
+          <w:ilvl w:val="0"/>
+          <w:numId w:val="23"/>
+        </w:numPr>
+        <w:suppressLineNumbers w:val="0"/>
+        <w:spacing w:before="0" w:beforeAutospacing="1" w:after="0" w:afterAutospacing="1"/>
+        <w:ind w:left="720" w:hanging="360"/>
+        <w:rPr>
+          <w:sz w:val="28"/>
+          <w:szCs w:val="28"/>
+        </w:rPr>
+      </w:pPr>
+      <w:r>
+        <w:rPr>
+          <w:sz w:val="28"/>
+          <w:szCs w:val="28"/>
+        </w:rPr>
+        <w:t>Verify the saved recipe appears in RecyclerView</w:t>
+      </w:r>
+    </w:p>
+    <w:p>
+      <w:pPr>
+        <w:pStyle w:val="5"/>
+        <w:keepNext w:val="0"/>
+        <w:keepLines w:val="0"/>
+        <w:widowControl/>
+        <w:suppressLineNumbers w:val="0"/>
+        <w:rPr>
+          <w:sz w:val="28"/>
+          <w:szCs w:val="28"/>
+        </w:rPr>
+      </w:pPr>
+      <w:r>
+        <w:rPr>
+          <w:rStyle w:val="15"/>
+          <w:sz w:val="28"/>
+          <w:szCs w:val="28"/>
+        </w:rPr>
+        <w:t xml:space="preserve">🔹 Test </w:t>
+      </w:r>
+      <w:r>
+        <w:rPr>
+          <w:rStyle w:val="15"/>
+          <w:rFonts w:hint="default"/>
+          <w:sz w:val="28"/>
+          <w:szCs w:val="28"/>
+          <w:lang w:val="en-IN"/>
+        </w:rPr>
+        <w:t>4</w:t>
+      </w:r>
+      <w:r>
+        <w:rPr>
+          <w:rStyle w:val="15"/>
+          <w:sz w:val="28"/>
+          <w:szCs w:val="28"/>
+        </w:rPr>
+        <w:t>: Remove Recipe from Favorites</w:t>
+      </w:r>
+    </w:p>
+    <w:p>
+      <w:pPr>
+        <w:keepNext w:val="0"/>
+        <w:keepLines w:val="0"/>
+        <w:widowControl/>
+        <w:numPr>
+          <w:ilvl w:val="0"/>
+          <w:numId w:val="24"/>
+        </w:numPr>
+        <w:suppressLineNumbers w:val="0"/>
+        <w:spacing w:before="0" w:beforeAutospacing="1" w:after="0" w:afterAutospacing="1"/>
+        <w:ind w:left="720" w:hanging="360"/>
+        <w:rPr>
+          <w:sz w:val="28"/>
+          <w:szCs w:val="28"/>
+        </w:rPr>
+      </w:pPr>
+      <w:r>
+        <w:rPr>
+          <w:sz w:val="28"/>
+          <w:szCs w:val="28"/>
+        </w:rPr>
+        <w:t>Locate the saved recipe</w:t>
+      </w:r>
+    </w:p>
+    <w:p>
+      <w:pPr>
+        <w:keepNext w:val="0"/>
+        <w:keepLines w:val="0"/>
+        <w:widowControl/>
+        <w:numPr>
+          <w:ilvl w:val="0"/>
+          <w:numId w:val="24"/>
+        </w:numPr>
+        <w:suppressLineNumbers w:val="0"/>
+        <w:spacing w:before="0" w:beforeAutospacing="1" w:after="0" w:afterAutospacing="1"/>
+        <w:ind w:left="720" w:hanging="360"/>
+        <w:rPr>
+          <w:sz w:val="28"/>
+          <w:szCs w:val="28"/>
+        </w:rPr>
+      </w:pPr>
+      <w:r>
+        <w:rPr>
+          <w:sz w:val="28"/>
+          <w:szCs w:val="28"/>
+        </w:rPr>
+        <w:t xml:space="preserve">Click the </w:t>
+      </w:r>
+      <w:r>
+        <w:rPr>
+          <w:rStyle w:val="15"/>
+          <w:sz w:val="28"/>
+          <w:szCs w:val="28"/>
+        </w:rPr>
+        <w:t>Remove Button</w:t>
+      </w:r>
+    </w:p>
+    <w:p>
+      <w:pPr>
+        <w:keepNext w:val="0"/>
+        <w:keepLines w:val="0"/>
+        <w:widowControl/>
+        <w:numPr>
+          <w:ilvl w:val="0"/>
+          <w:numId w:val="24"/>
+        </w:numPr>
+        <w:suppressLineNumbers w:val="0"/>
+        <w:spacing w:before="0" w:beforeAutospacing="1" w:after="0" w:afterAutospacing="1"/>
+        <w:ind w:left="720" w:hanging="360"/>
+        <w:rPr>
+          <w:sz w:val="28"/>
+          <w:szCs w:val="28"/>
+        </w:rPr>
+      </w:pPr>
+      <w:r>
+        <w:rPr>
+          <w:sz w:val="28"/>
+          <w:szCs w:val="28"/>
+        </w:rPr>
+        <w:t>Verify if the list updates</w:t>
+      </w:r>
     </w:p>
     <w:p>
       <w:pPr>
@@ -1695,6 +3515,1198 @@
 <file path=word/numbering.xml><?xml version="1.0" encoding="utf-8"?>
 <w:numbering xmlns:wpc="http://schemas.microsoft.com/office/word/2010/wordprocessingCanvas" xmlns:mc="http://schemas.openxmlformats.org/markup-compatibility/2006" xmlns:o="urn:schemas-microsoft-com:office:office" xmlns:r="http://schemas.openxmlformats.org/officeDocument/2006/relationships" xmlns:m="http://schemas.openxmlformats.org/officeDocument/2006/math" xmlns:v="urn:schemas-microsoft-com:vml" xmlns:wp14="http://schemas.microsoft.com/office/word/2010/wordprocessingDrawing" xmlns:wp="http://schemas.openxmlformats.org/drawingml/2006/wordprocessingDrawing" xmlns:w10="urn:schemas-microsoft-com:office:word" xmlns:w="http://schemas.openxmlformats.org/wordprocessingml/2006/main" xmlns:w14="http://schemas.microsoft.com/office/word/2010/wordml" xmlns:wpg="http://schemas.microsoft.com/office/word/2010/wordprocessingGroup" xmlns:wpi="http://schemas.microsoft.com/office/word/2010/wordprocessingInk" xmlns:wne="http://schemas.microsoft.com/office/word/2006/wordml" xmlns:wps="http://schemas.microsoft.com/office/word/2010/wordprocessingShape" xmlns:wpsCustomData="http://www.wps.cn/officeDocument/2013/wpsCustomData" mc:Ignorable="w14 wp14">
   <w:abstractNum w:abstractNumId="0">
+    <w:nsid w:val="8131BE9C"/>
+    <w:multiLevelType w:val="multilevel"/>
+    <w:tmpl w:val="8131BE9C"/>
+    <w:lvl w:ilvl="0" w:tentative="0">
+      <w:start w:val="1"/>
+      <w:numFmt w:val="bullet"/>
+      <w:lvlText w:val=""/>
+      <w:lvlJc w:val="left"/>
+      <w:pPr>
+        <w:tabs>
+          <w:tab w:val="left" w:pos="720"/>
+        </w:tabs>
+        <w:ind w:left="720" w:hanging="360"/>
+      </w:pPr>
+      <w:rPr>
+        <w:rFonts w:hint="default" w:ascii="Symbol" w:hAnsi="Symbol" w:cs="Symbol"/>
+        <w:sz w:val="20"/>
+      </w:rPr>
+    </w:lvl>
+    <w:lvl w:ilvl="1" w:tentative="0">
+      <w:start w:val="1"/>
+      <w:numFmt w:val="bullet"/>
+      <w:lvlText w:val="o"/>
+      <w:lvlJc w:val="left"/>
+      <w:pPr>
+        <w:tabs>
+          <w:tab w:val="left" w:pos="1440"/>
+        </w:tabs>
+        <w:ind w:left="1440" w:hanging="360"/>
+      </w:pPr>
+      <w:rPr>
+        <w:rFonts w:hint="default" w:ascii="Courier New" w:hAnsi="Courier New" w:cs="Courier New"/>
+        <w:sz w:val="20"/>
+      </w:rPr>
+    </w:lvl>
+    <w:lvl w:ilvl="2" w:tentative="0">
+      <w:start w:val="1"/>
+      <w:numFmt w:val="bullet"/>
+      <w:lvlText w:val=""/>
+      <w:lvlJc w:val="left"/>
+      <w:pPr>
+        <w:tabs>
+          <w:tab w:val="left" w:pos="2160"/>
+        </w:tabs>
+        <w:ind w:left="2160" w:hanging="360"/>
+      </w:pPr>
+      <w:rPr>
+        <w:rFonts w:hint="default" w:ascii="Wingdings" w:hAnsi="Wingdings" w:cs="Wingdings"/>
+        <w:sz w:val="20"/>
+      </w:rPr>
+    </w:lvl>
+    <w:lvl w:ilvl="3" w:tentative="0">
+      <w:start w:val="1"/>
+      <w:numFmt w:val="bullet"/>
+      <w:lvlText w:val=""/>
+      <w:lvlJc w:val="left"/>
+      <w:pPr>
+        <w:tabs>
+          <w:tab w:val="left" w:pos="2880"/>
+        </w:tabs>
+        <w:ind w:left="2880" w:hanging="360"/>
+      </w:pPr>
+      <w:rPr>
+        <w:rFonts w:hint="default" w:ascii="Wingdings" w:hAnsi="Wingdings" w:cs="Wingdings"/>
+        <w:sz w:val="20"/>
+      </w:rPr>
+    </w:lvl>
+    <w:lvl w:ilvl="4" w:tentative="0">
+      <w:start w:val="1"/>
+      <w:numFmt w:val="bullet"/>
+      <w:lvlText w:val=""/>
+      <w:lvlJc w:val="left"/>
+      <w:pPr>
+        <w:tabs>
+          <w:tab w:val="left" w:pos="3600"/>
+        </w:tabs>
+        <w:ind w:left="3600" w:hanging="360"/>
+      </w:pPr>
+      <w:rPr>
+        <w:rFonts w:hint="default" w:ascii="Wingdings" w:hAnsi="Wingdings" w:cs="Wingdings"/>
+        <w:sz w:val="20"/>
+      </w:rPr>
+    </w:lvl>
+    <w:lvl w:ilvl="5" w:tentative="0">
+      <w:start w:val="1"/>
+      <w:numFmt w:val="bullet"/>
+      <w:lvlText w:val=""/>
+      <w:lvlJc w:val="left"/>
+      <w:pPr>
+        <w:tabs>
+          <w:tab w:val="left" w:pos="4320"/>
+        </w:tabs>
+        <w:ind w:left="4320" w:hanging="360"/>
+      </w:pPr>
+      <w:rPr>
+        <w:rFonts w:hint="default" w:ascii="Wingdings" w:hAnsi="Wingdings" w:cs="Wingdings"/>
+        <w:sz w:val="20"/>
+      </w:rPr>
+    </w:lvl>
+    <w:lvl w:ilvl="6" w:tentative="0">
+      <w:start w:val="1"/>
+      <w:numFmt w:val="bullet"/>
+      <w:lvlText w:val=""/>
+      <w:lvlJc w:val="left"/>
+      <w:pPr>
+        <w:tabs>
+          <w:tab w:val="left" w:pos="5040"/>
+        </w:tabs>
+        <w:ind w:left="5040" w:hanging="360"/>
+      </w:pPr>
+      <w:rPr>
+        <w:rFonts w:hint="default" w:ascii="Wingdings" w:hAnsi="Wingdings" w:cs="Wingdings"/>
+        <w:sz w:val="20"/>
+      </w:rPr>
+    </w:lvl>
+    <w:lvl w:ilvl="7" w:tentative="0">
+      <w:start w:val="1"/>
+      <w:numFmt w:val="bullet"/>
+      <w:lvlText w:val=""/>
+      <w:lvlJc w:val="left"/>
+      <w:pPr>
+        <w:tabs>
+          <w:tab w:val="left" w:pos="5760"/>
+        </w:tabs>
+        <w:ind w:left="5760" w:hanging="360"/>
+      </w:pPr>
+      <w:rPr>
+        <w:rFonts w:hint="default" w:ascii="Wingdings" w:hAnsi="Wingdings" w:cs="Wingdings"/>
+        <w:sz w:val="20"/>
+      </w:rPr>
+    </w:lvl>
+    <w:lvl w:ilvl="8" w:tentative="0">
+      <w:start w:val="1"/>
+      <w:numFmt w:val="bullet"/>
+      <w:lvlText w:val=""/>
+      <w:lvlJc w:val="left"/>
+      <w:pPr>
+        <w:tabs>
+          <w:tab w:val="left" w:pos="6480"/>
+        </w:tabs>
+        <w:ind w:left="6480" w:hanging="360"/>
+      </w:pPr>
+      <w:rPr>
+        <w:rFonts w:hint="default" w:ascii="Wingdings" w:hAnsi="Wingdings" w:cs="Wingdings"/>
+        <w:sz w:val="20"/>
+      </w:rPr>
+    </w:lvl>
+  </w:abstractNum>
+  <w:abstractNum w:abstractNumId="1">
+    <w:nsid w:val="8A1335B3"/>
+    <w:multiLevelType w:val="multilevel"/>
+    <w:tmpl w:val="8A1335B3"/>
+    <w:lvl w:ilvl="0" w:tentative="0">
+      <w:start w:val="1"/>
+      <w:numFmt w:val="bullet"/>
+      <w:lvlText w:val=""/>
+      <w:lvlJc w:val="left"/>
+      <w:pPr>
+        <w:tabs>
+          <w:tab w:val="left" w:pos="720"/>
+        </w:tabs>
+        <w:ind w:left="720" w:hanging="360"/>
+      </w:pPr>
+      <w:rPr>
+        <w:rFonts w:hint="default" w:ascii="Symbol" w:hAnsi="Symbol" w:cs="Symbol"/>
+        <w:sz w:val="20"/>
+      </w:rPr>
+    </w:lvl>
+    <w:lvl w:ilvl="1" w:tentative="0">
+      <w:start w:val="1"/>
+      <w:numFmt w:val="bullet"/>
+      <w:lvlText w:val="o"/>
+      <w:lvlJc w:val="left"/>
+      <w:pPr>
+        <w:tabs>
+          <w:tab w:val="left" w:pos="1440"/>
+        </w:tabs>
+        <w:ind w:left="1440" w:hanging="360"/>
+      </w:pPr>
+      <w:rPr>
+        <w:rFonts w:hint="default" w:ascii="Courier New" w:hAnsi="Courier New" w:cs="Courier New"/>
+        <w:sz w:val="20"/>
+      </w:rPr>
+    </w:lvl>
+    <w:lvl w:ilvl="2" w:tentative="0">
+      <w:start w:val="1"/>
+      <w:numFmt w:val="bullet"/>
+      <w:lvlText w:val=""/>
+      <w:lvlJc w:val="left"/>
+      <w:pPr>
+        <w:tabs>
+          <w:tab w:val="left" w:pos="2160"/>
+        </w:tabs>
+        <w:ind w:left="2160" w:hanging="360"/>
+      </w:pPr>
+      <w:rPr>
+        <w:rFonts w:hint="default" w:ascii="Wingdings" w:hAnsi="Wingdings" w:cs="Wingdings"/>
+        <w:sz w:val="20"/>
+      </w:rPr>
+    </w:lvl>
+    <w:lvl w:ilvl="3" w:tentative="0">
+      <w:start w:val="1"/>
+      <w:numFmt w:val="bullet"/>
+      <w:lvlText w:val=""/>
+      <w:lvlJc w:val="left"/>
+      <w:pPr>
+        <w:tabs>
+          <w:tab w:val="left" w:pos="2880"/>
+        </w:tabs>
+        <w:ind w:left="2880" w:hanging="360"/>
+      </w:pPr>
+      <w:rPr>
+        <w:rFonts w:hint="default" w:ascii="Wingdings" w:hAnsi="Wingdings" w:cs="Wingdings"/>
+        <w:sz w:val="20"/>
+      </w:rPr>
+    </w:lvl>
+    <w:lvl w:ilvl="4" w:tentative="0">
+      <w:start w:val="1"/>
+      <w:numFmt w:val="bullet"/>
+      <w:lvlText w:val=""/>
+      <w:lvlJc w:val="left"/>
+      <w:pPr>
+        <w:tabs>
+          <w:tab w:val="left" w:pos="3600"/>
+        </w:tabs>
+        <w:ind w:left="3600" w:hanging="360"/>
+      </w:pPr>
+      <w:rPr>
+        <w:rFonts w:hint="default" w:ascii="Wingdings" w:hAnsi="Wingdings" w:cs="Wingdings"/>
+        <w:sz w:val="20"/>
+      </w:rPr>
+    </w:lvl>
+    <w:lvl w:ilvl="5" w:tentative="0">
+      <w:start w:val="1"/>
+      <w:numFmt w:val="bullet"/>
+      <w:lvlText w:val=""/>
+      <w:lvlJc w:val="left"/>
+      <w:pPr>
+        <w:tabs>
+          <w:tab w:val="left" w:pos="4320"/>
+        </w:tabs>
+        <w:ind w:left="4320" w:hanging="360"/>
+      </w:pPr>
+      <w:rPr>
+        <w:rFonts w:hint="default" w:ascii="Wingdings" w:hAnsi="Wingdings" w:cs="Wingdings"/>
+        <w:sz w:val="20"/>
+      </w:rPr>
+    </w:lvl>
+    <w:lvl w:ilvl="6" w:tentative="0">
+      <w:start w:val="1"/>
+      <w:numFmt w:val="bullet"/>
+      <w:lvlText w:val=""/>
+      <w:lvlJc w:val="left"/>
+      <w:pPr>
+        <w:tabs>
+          <w:tab w:val="left" w:pos="5040"/>
+        </w:tabs>
+        <w:ind w:left="5040" w:hanging="360"/>
+      </w:pPr>
+      <w:rPr>
+        <w:rFonts w:hint="default" w:ascii="Wingdings" w:hAnsi="Wingdings" w:cs="Wingdings"/>
+        <w:sz w:val="20"/>
+      </w:rPr>
+    </w:lvl>
+    <w:lvl w:ilvl="7" w:tentative="0">
+      <w:start w:val="1"/>
+      <w:numFmt w:val="bullet"/>
+      <w:lvlText w:val=""/>
+      <w:lvlJc w:val="left"/>
+      <w:pPr>
+        <w:tabs>
+          <w:tab w:val="left" w:pos="5760"/>
+        </w:tabs>
+        <w:ind w:left="5760" w:hanging="360"/>
+      </w:pPr>
+      <w:rPr>
+        <w:rFonts w:hint="default" w:ascii="Wingdings" w:hAnsi="Wingdings" w:cs="Wingdings"/>
+        <w:sz w:val="20"/>
+      </w:rPr>
+    </w:lvl>
+    <w:lvl w:ilvl="8" w:tentative="0">
+      <w:start w:val="1"/>
+      <w:numFmt w:val="bullet"/>
+      <w:lvlText w:val=""/>
+      <w:lvlJc w:val="left"/>
+      <w:pPr>
+        <w:tabs>
+          <w:tab w:val="left" w:pos="6480"/>
+        </w:tabs>
+        <w:ind w:left="6480" w:hanging="360"/>
+      </w:pPr>
+      <w:rPr>
+        <w:rFonts w:hint="default" w:ascii="Wingdings" w:hAnsi="Wingdings" w:cs="Wingdings"/>
+        <w:sz w:val="20"/>
+      </w:rPr>
+    </w:lvl>
+  </w:abstractNum>
+  <w:abstractNum w:abstractNumId="2">
+    <w:nsid w:val="920FB21F"/>
+    <w:multiLevelType w:val="multilevel"/>
+    <w:tmpl w:val="920FB21F"/>
+    <w:lvl w:ilvl="0" w:tentative="0">
+      <w:start w:val="1"/>
+      <w:numFmt w:val="bullet"/>
+      <w:lvlText w:val=""/>
+      <w:lvlJc w:val="left"/>
+      <w:pPr>
+        <w:tabs>
+          <w:tab w:val="left" w:pos="720"/>
+        </w:tabs>
+        <w:ind w:left="720" w:hanging="360"/>
+      </w:pPr>
+      <w:rPr>
+        <w:rFonts w:hint="default" w:ascii="Symbol" w:hAnsi="Symbol" w:cs="Symbol"/>
+        <w:sz w:val="20"/>
+      </w:rPr>
+    </w:lvl>
+    <w:lvl w:ilvl="1" w:tentative="0">
+      <w:start w:val="1"/>
+      <w:numFmt w:val="bullet"/>
+      <w:lvlText w:val="o"/>
+      <w:lvlJc w:val="left"/>
+      <w:pPr>
+        <w:tabs>
+          <w:tab w:val="left" w:pos="1440"/>
+        </w:tabs>
+        <w:ind w:left="1440" w:hanging="360"/>
+      </w:pPr>
+      <w:rPr>
+        <w:rFonts w:hint="default" w:ascii="Courier New" w:hAnsi="Courier New" w:cs="Courier New"/>
+        <w:sz w:val="20"/>
+      </w:rPr>
+    </w:lvl>
+    <w:lvl w:ilvl="2" w:tentative="0">
+      <w:start w:val="1"/>
+      <w:numFmt w:val="bullet"/>
+      <w:lvlText w:val=""/>
+      <w:lvlJc w:val="left"/>
+      <w:pPr>
+        <w:tabs>
+          <w:tab w:val="left" w:pos="2160"/>
+        </w:tabs>
+        <w:ind w:left="2160" w:hanging="360"/>
+      </w:pPr>
+      <w:rPr>
+        <w:rFonts w:hint="default" w:ascii="Wingdings" w:hAnsi="Wingdings" w:cs="Wingdings"/>
+        <w:sz w:val="20"/>
+      </w:rPr>
+    </w:lvl>
+    <w:lvl w:ilvl="3" w:tentative="0">
+      <w:start w:val="1"/>
+      <w:numFmt w:val="bullet"/>
+      <w:lvlText w:val=""/>
+      <w:lvlJc w:val="left"/>
+      <w:pPr>
+        <w:tabs>
+          <w:tab w:val="left" w:pos="2880"/>
+        </w:tabs>
+        <w:ind w:left="2880" w:hanging="360"/>
+      </w:pPr>
+      <w:rPr>
+        <w:rFonts w:hint="default" w:ascii="Wingdings" w:hAnsi="Wingdings" w:cs="Wingdings"/>
+        <w:sz w:val="20"/>
+      </w:rPr>
+    </w:lvl>
+    <w:lvl w:ilvl="4" w:tentative="0">
+      <w:start w:val="1"/>
+      <w:numFmt w:val="bullet"/>
+      <w:lvlText w:val=""/>
+      <w:lvlJc w:val="left"/>
+      <w:pPr>
+        <w:tabs>
+          <w:tab w:val="left" w:pos="3600"/>
+        </w:tabs>
+        <w:ind w:left="3600" w:hanging="360"/>
+      </w:pPr>
+      <w:rPr>
+        <w:rFonts w:hint="default" w:ascii="Wingdings" w:hAnsi="Wingdings" w:cs="Wingdings"/>
+        <w:sz w:val="20"/>
+      </w:rPr>
+    </w:lvl>
+    <w:lvl w:ilvl="5" w:tentative="0">
+      <w:start w:val="1"/>
+      <w:numFmt w:val="bullet"/>
+      <w:lvlText w:val=""/>
+      <w:lvlJc w:val="left"/>
+      <w:pPr>
+        <w:tabs>
+          <w:tab w:val="left" w:pos="4320"/>
+        </w:tabs>
+        <w:ind w:left="4320" w:hanging="360"/>
+      </w:pPr>
+      <w:rPr>
+        <w:rFonts w:hint="default" w:ascii="Wingdings" w:hAnsi="Wingdings" w:cs="Wingdings"/>
+        <w:sz w:val="20"/>
+      </w:rPr>
+    </w:lvl>
+    <w:lvl w:ilvl="6" w:tentative="0">
+      <w:start w:val="1"/>
+      <w:numFmt w:val="bullet"/>
+      <w:lvlText w:val=""/>
+      <w:lvlJc w:val="left"/>
+      <w:pPr>
+        <w:tabs>
+          <w:tab w:val="left" w:pos="5040"/>
+        </w:tabs>
+        <w:ind w:left="5040" w:hanging="360"/>
+      </w:pPr>
+      <w:rPr>
+        <w:rFonts w:hint="default" w:ascii="Wingdings" w:hAnsi="Wingdings" w:cs="Wingdings"/>
+        <w:sz w:val="20"/>
+      </w:rPr>
+    </w:lvl>
+    <w:lvl w:ilvl="7" w:tentative="0">
+      <w:start w:val="1"/>
+      <w:numFmt w:val="bullet"/>
+      <w:lvlText w:val=""/>
+      <w:lvlJc w:val="left"/>
+      <w:pPr>
+        <w:tabs>
+          <w:tab w:val="left" w:pos="5760"/>
+        </w:tabs>
+        <w:ind w:left="5760" w:hanging="360"/>
+      </w:pPr>
+      <w:rPr>
+        <w:rFonts w:hint="default" w:ascii="Wingdings" w:hAnsi="Wingdings" w:cs="Wingdings"/>
+        <w:sz w:val="20"/>
+      </w:rPr>
+    </w:lvl>
+    <w:lvl w:ilvl="8" w:tentative="0">
+      <w:start w:val="1"/>
+      <w:numFmt w:val="bullet"/>
+      <w:lvlText w:val=""/>
+      <w:lvlJc w:val="left"/>
+      <w:pPr>
+        <w:tabs>
+          <w:tab w:val="left" w:pos="6480"/>
+        </w:tabs>
+        <w:ind w:left="6480" w:hanging="360"/>
+      </w:pPr>
+      <w:rPr>
+        <w:rFonts w:hint="default" w:ascii="Wingdings" w:hAnsi="Wingdings" w:cs="Wingdings"/>
+        <w:sz w:val="20"/>
+      </w:rPr>
+    </w:lvl>
+  </w:abstractNum>
+  <w:abstractNum w:abstractNumId="3">
+    <w:nsid w:val="B873BF26"/>
+    <w:multiLevelType w:val="multilevel"/>
+    <w:tmpl w:val="B873BF26"/>
+    <w:lvl w:ilvl="0" w:tentative="0">
+      <w:start w:val="1"/>
+      <w:numFmt w:val="bullet"/>
+      <w:lvlText w:val=""/>
+      <w:lvlJc w:val="left"/>
+      <w:pPr>
+        <w:tabs>
+          <w:tab w:val="left" w:pos="720"/>
+        </w:tabs>
+        <w:ind w:left="720" w:hanging="360"/>
+      </w:pPr>
+      <w:rPr>
+        <w:rFonts w:hint="default" w:ascii="Symbol" w:hAnsi="Symbol" w:cs="Symbol"/>
+        <w:sz w:val="20"/>
+      </w:rPr>
+    </w:lvl>
+    <w:lvl w:ilvl="1" w:tentative="0">
+      <w:start w:val="1"/>
+      <w:numFmt w:val="bullet"/>
+      <w:lvlText w:val="o"/>
+      <w:lvlJc w:val="left"/>
+      <w:pPr>
+        <w:tabs>
+          <w:tab w:val="left" w:pos="1440"/>
+        </w:tabs>
+        <w:ind w:left="1440" w:hanging="360"/>
+      </w:pPr>
+      <w:rPr>
+        <w:rFonts w:hint="default" w:ascii="Courier New" w:hAnsi="Courier New" w:cs="Courier New"/>
+        <w:sz w:val="20"/>
+      </w:rPr>
+    </w:lvl>
+    <w:lvl w:ilvl="2" w:tentative="0">
+      <w:start w:val="1"/>
+      <w:numFmt w:val="bullet"/>
+      <w:lvlText w:val=""/>
+      <w:lvlJc w:val="left"/>
+      <w:pPr>
+        <w:tabs>
+          <w:tab w:val="left" w:pos="2160"/>
+        </w:tabs>
+        <w:ind w:left="2160" w:hanging="360"/>
+      </w:pPr>
+      <w:rPr>
+        <w:rFonts w:hint="default" w:ascii="Wingdings" w:hAnsi="Wingdings" w:cs="Wingdings"/>
+        <w:sz w:val="20"/>
+      </w:rPr>
+    </w:lvl>
+    <w:lvl w:ilvl="3" w:tentative="0">
+      <w:start w:val="1"/>
+      <w:numFmt w:val="bullet"/>
+      <w:lvlText w:val=""/>
+      <w:lvlJc w:val="left"/>
+      <w:pPr>
+        <w:tabs>
+          <w:tab w:val="left" w:pos="2880"/>
+        </w:tabs>
+        <w:ind w:left="2880" w:hanging="360"/>
+      </w:pPr>
+      <w:rPr>
+        <w:rFonts w:hint="default" w:ascii="Wingdings" w:hAnsi="Wingdings" w:cs="Wingdings"/>
+        <w:sz w:val="20"/>
+      </w:rPr>
+    </w:lvl>
+    <w:lvl w:ilvl="4" w:tentative="0">
+      <w:start w:val="1"/>
+      <w:numFmt w:val="bullet"/>
+      <w:lvlText w:val=""/>
+      <w:lvlJc w:val="left"/>
+      <w:pPr>
+        <w:tabs>
+          <w:tab w:val="left" w:pos="3600"/>
+        </w:tabs>
+        <w:ind w:left="3600" w:hanging="360"/>
+      </w:pPr>
+      <w:rPr>
+        <w:rFonts w:hint="default" w:ascii="Wingdings" w:hAnsi="Wingdings" w:cs="Wingdings"/>
+        <w:sz w:val="20"/>
+      </w:rPr>
+    </w:lvl>
+    <w:lvl w:ilvl="5" w:tentative="0">
+      <w:start w:val="1"/>
+      <w:numFmt w:val="bullet"/>
+      <w:lvlText w:val=""/>
+      <w:lvlJc w:val="left"/>
+      <w:pPr>
+        <w:tabs>
+          <w:tab w:val="left" w:pos="4320"/>
+        </w:tabs>
+        <w:ind w:left="4320" w:hanging="360"/>
+      </w:pPr>
+      <w:rPr>
+        <w:rFonts w:hint="default" w:ascii="Wingdings" w:hAnsi="Wingdings" w:cs="Wingdings"/>
+        <w:sz w:val="20"/>
+      </w:rPr>
+    </w:lvl>
+    <w:lvl w:ilvl="6" w:tentative="0">
+      <w:start w:val="1"/>
+      <w:numFmt w:val="bullet"/>
+      <w:lvlText w:val=""/>
+      <w:lvlJc w:val="left"/>
+      <w:pPr>
+        <w:tabs>
+          <w:tab w:val="left" w:pos="5040"/>
+        </w:tabs>
+        <w:ind w:left="5040" w:hanging="360"/>
+      </w:pPr>
+      <w:rPr>
+        <w:rFonts w:hint="default" w:ascii="Wingdings" w:hAnsi="Wingdings" w:cs="Wingdings"/>
+        <w:sz w:val="20"/>
+      </w:rPr>
+    </w:lvl>
+    <w:lvl w:ilvl="7" w:tentative="0">
+      <w:start w:val="1"/>
+      <w:numFmt w:val="bullet"/>
+      <w:lvlText w:val=""/>
+      <w:lvlJc w:val="left"/>
+      <w:pPr>
+        <w:tabs>
+          <w:tab w:val="left" w:pos="5760"/>
+        </w:tabs>
+        <w:ind w:left="5760" w:hanging="360"/>
+      </w:pPr>
+      <w:rPr>
+        <w:rFonts w:hint="default" w:ascii="Wingdings" w:hAnsi="Wingdings" w:cs="Wingdings"/>
+        <w:sz w:val="20"/>
+      </w:rPr>
+    </w:lvl>
+    <w:lvl w:ilvl="8" w:tentative="0">
+      <w:start w:val="1"/>
+      <w:numFmt w:val="bullet"/>
+      <w:lvlText w:val=""/>
+      <w:lvlJc w:val="left"/>
+      <w:pPr>
+        <w:tabs>
+          <w:tab w:val="left" w:pos="6480"/>
+        </w:tabs>
+        <w:ind w:left="6480" w:hanging="360"/>
+      </w:pPr>
+      <w:rPr>
+        <w:rFonts w:hint="default" w:ascii="Wingdings" w:hAnsi="Wingdings" w:cs="Wingdings"/>
+        <w:sz w:val="20"/>
+      </w:rPr>
+    </w:lvl>
+  </w:abstractNum>
+  <w:abstractNum w:abstractNumId="4">
+    <w:nsid w:val="DD9F7413"/>
+    <w:multiLevelType w:val="multilevel"/>
+    <w:tmpl w:val="DD9F7413"/>
+    <w:lvl w:ilvl="0" w:tentative="0">
+      <w:start w:val="1"/>
+      <w:numFmt w:val="decimal"/>
+      <w:lvlText w:val="%1."/>
+      <w:lvlJc w:val="left"/>
+      <w:pPr>
+        <w:tabs>
+          <w:tab w:val="left" w:pos="720"/>
+        </w:tabs>
+        <w:ind w:left="720" w:hanging="360"/>
+      </w:pPr>
+      <w:rPr>
+        <w:sz w:val="24"/>
+        <w:szCs w:val="24"/>
+      </w:rPr>
+    </w:lvl>
+    <w:lvl w:ilvl="1" w:tentative="0">
+      <w:start w:val="1"/>
+      <w:numFmt w:val="decimal"/>
+      <w:lvlText w:val="%2."/>
+      <w:lvlJc w:val="left"/>
+      <w:pPr>
+        <w:tabs>
+          <w:tab w:val="left" w:pos="1440"/>
+        </w:tabs>
+        <w:ind w:left="1440" w:hanging="360"/>
+      </w:pPr>
+      <w:rPr>
+        <w:sz w:val="24"/>
+        <w:szCs w:val="24"/>
+      </w:rPr>
+    </w:lvl>
+    <w:lvl w:ilvl="2" w:tentative="0">
+      <w:start w:val="1"/>
+      <w:numFmt w:val="decimal"/>
+      <w:lvlText w:val="%3."/>
+      <w:lvlJc w:val="left"/>
+      <w:pPr>
+        <w:tabs>
+          <w:tab w:val="left" w:pos="2160"/>
+        </w:tabs>
+        <w:ind w:left="2160" w:hanging="360"/>
+      </w:pPr>
+      <w:rPr>
+        <w:sz w:val="24"/>
+        <w:szCs w:val="24"/>
+      </w:rPr>
+    </w:lvl>
+    <w:lvl w:ilvl="3" w:tentative="0">
+      <w:start w:val="1"/>
+      <w:numFmt w:val="decimal"/>
+      <w:lvlText w:val="%4."/>
+      <w:lvlJc w:val="left"/>
+      <w:pPr>
+        <w:tabs>
+          <w:tab w:val="left" w:pos="2517"/>
+        </w:tabs>
+        <w:ind w:left="2880" w:hanging="360"/>
+      </w:pPr>
+      <w:rPr>
+        <w:sz w:val="24"/>
+        <w:szCs w:val="24"/>
+      </w:rPr>
+    </w:lvl>
+    <w:lvl w:ilvl="4" w:tentative="0">
+      <w:start w:val="1"/>
+      <w:numFmt w:val="decimal"/>
+      <w:lvlText w:val="%5."/>
+      <w:lvlJc w:val="left"/>
+      <w:pPr>
+        <w:tabs>
+          <w:tab w:val="left" w:pos="3238"/>
+        </w:tabs>
+        <w:ind w:left="3600" w:hanging="360"/>
+      </w:pPr>
+      <w:rPr>
+        <w:sz w:val="24"/>
+        <w:szCs w:val="24"/>
+      </w:rPr>
+    </w:lvl>
+    <w:lvl w:ilvl="5" w:tentative="0">
+      <w:start w:val="1"/>
+      <w:numFmt w:val="decimal"/>
+      <w:lvlText w:val="%6."/>
+      <w:lvlJc w:val="left"/>
+      <w:pPr>
+        <w:tabs>
+          <w:tab w:val="left" w:pos="3958"/>
+        </w:tabs>
+        <w:ind w:left="4320" w:hanging="360"/>
+      </w:pPr>
+      <w:rPr>
+        <w:sz w:val="24"/>
+        <w:szCs w:val="24"/>
+      </w:rPr>
+    </w:lvl>
+    <w:lvl w:ilvl="6" w:tentative="0">
+      <w:start w:val="1"/>
+      <w:numFmt w:val="decimal"/>
+      <w:lvlText w:val="%7."/>
+      <w:lvlJc w:val="left"/>
+      <w:pPr>
+        <w:tabs>
+          <w:tab w:val="left" w:pos="4678"/>
+        </w:tabs>
+        <w:ind w:left="5040" w:hanging="360"/>
+      </w:pPr>
+      <w:rPr>
+        <w:sz w:val="24"/>
+        <w:szCs w:val="24"/>
+      </w:rPr>
+    </w:lvl>
+    <w:lvl w:ilvl="7" w:tentative="0">
+      <w:start w:val="1"/>
+      <w:numFmt w:val="decimal"/>
+      <w:lvlText w:val="%8."/>
+      <w:lvlJc w:val="left"/>
+      <w:pPr>
+        <w:tabs>
+          <w:tab w:val="left" w:pos="5398"/>
+        </w:tabs>
+        <w:ind w:left="5760" w:hanging="360"/>
+      </w:pPr>
+      <w:rPr>
+        <w:sz w:val="24"/>
+        <w:szCs w:val="24"/>
+      </w:rPr>
+    </w:lvl>
+    <w:lvl w:ilvl="8" w:tentative="0">
+      <w:start w:val="1"/>
+      <w:numFmt w:val="decimal"/>
+      <w:lvlText w:val="%9."/>
+      <w:lvlJc w:val="left"/>
+      <w:pPr>
+        <w:tabs>
+          <w:tab w:val="left" w:pos="6118"/>
+        </w:tabs>
+        <w:ind w:left="6480" w:hanging="360"/>
+      </w:pPr>
+      <w:rPr>
+        <w:sz w:val="24"/>
+        <w:szCs w:val="24"/>
+      </w:rPr>
+    </w:lvl>
+  </w:abstractNum>
+  <w:abstractNum w:abstractNumId="5">
+    <w:nsid w:val="EE3B5547"/>
+    <w:multiLevelType w:val="multilevel"/>
+    <w:tmpl w:val="EE3B5547"/>
+    <w:lvl w:ilvl="0" w:tentative="0">
+      <w:start w:val="1"/>
+      <w:numFmt w:val="bullet"/>
+      <w:lvlText w:val=""/>
+      <w:lvlJc w:val="left"/>
+      <w:pPr>
+        <w:tabs>
+          <w:tab w:val="left" w:pos="720"/>
+        </w:tabs>
+        <w:ind w:left="720" w:hanging="360"/>
+      </w:pPr>
+      <w:rPr>
+        <w:rFonts w:hint="default" w:ascii="Symbol" w:hAnsi="Symbol" w:cs="Symbol"/>
+        <w:sz w:val="20"/>
+      </w:rPr>
+    </w:lvl>
+    <w:lvl w:ilvl="1" w:tentative="0">
+      <w:start w:val="1"/>
+      <w:numFmt w:val="bullet"/>
+      <w:lvlText w:val="o"/>
+      <w:lvlJc w:val="left"/>
+      <w:pPr>
+        <w:tabs>
+          <w:tab w:val="left" w:pos="1440"/>
+        </w:tabs>
+        <w:ind w:left="1440" w:hanging="360"/>
+      </w:pPr>
+      <w:rPr>
+        <w:rFonts w:hint="default" w:ascii="Courier New" w:hAnsi="Courier New" w:cs="Courier New"/>
+        <w:sz w:val="20"/>
+      </w:rPr>
+    </w:lvl>
+    <w:lvl w:ilvl="2" w:tentative="0">
+      <w:start w:val="1"/>
+      <w:numFmt w:val="bullet"/>
+      <w:lvlText w:val=""/>
+      <w:lvlJc w:val="left"/>
+      <w:pPr>
+        <w:tabs>
+          <w:tab w:val="left" w:pos="2160"/>
+        </w:tabs>
+        <w:ind w:left="2160" w:hanging="360"/>
+      </w:pPr>
+      <w:rPr>
+        <w:rFonts w:hint="default" w:ascii="Wingdings" w:hAnsi="Wingdings" w:cs="Wingdings"/>
+        <w:sz w:val="20"/>
+      </w:rPr>
+    </w:lvl>
+    <w:lvl w:ilvl="3" w:tentative="0">
+      <w:start w:val="1"/>
+      <w:numFmt w:val="bullet"/>
+      <w:lvlText w:val=""/>
+      <w:lvlJc w:val="left"/>
+      <w:pPr>
+        <w:tabs>
+          <w:tab w:val="left" w:pos="2880"/>
+        </w:tabs>
+        <w:ind w:left="2880" w:hanging="360"/>
+      </w:pPr>
+      <w:rPr>
+        <w:rFonts w:hint="default" w:ascii="Wingdings" w:hAnsi="Wingdings" w:cs="Wingdings"/>
+        <w:sz w:val="20"/>
+      </w:rPr>
+    </w:lvl>
+    <w:lvl w:ilvl="4" w:tentative="0">
+      <w:start w:val="1"/>
+      <w:numFmt w:val="bullet"/>
+      <w:lvlText w:val=""/>
+      <w:lvlJc w:val="left"/>
+      <w:pPr>
+        <w:tabs>
+          <w:tab w:val="left" w:pos="3600"/>
+        </w:tabs>
+        <w:ind w:left="3600" w:hanging="360"/>
+      </w:pPr>
+      <w:rPr>
+        <w:rFonts w:hint="default" w:ascii="Wingdings" w:hAnsi="Wingdings" w:cs="Wingdings"/>
+        <w:sz w:val="20"/>
+      </w:rPr>
+    </w:lvl>
+    <w:lvl w:ilvl="5" w:tentative="0">
+      <w:start w:val="1"/>
+      <w:numFmt w:val="bullet"/>
+      <w:lvlText w:val=""/>
+      <w:lvlJc w:val="left"/>
+      <w:pPr>
+        <w:tabs>
+          <w:tab w:val="left" w:pos="4320"/>
+        </w:tabs>
+        <w:ind w:left="4320" w:hanging="360"/>
+      </w:pPr>
+      <w:rPr>
+        <w:rFonts w:hint="default" w:ascii="Wingdings" w:hAnsi="Wingdings" w:cs="Wingdings"/>
+        <w:sz w:val="20"/>
+      </w:rPr>
+    </w:lvl>
+    <w:lvl w:ilvl="6" w:tentative="0">
+      <w:start w:val="1"/>
+      <w:numFmt w:val="bullet"/>
+      <w:lvlText w:val=""/>
+      <w:lvlJc w:val="left"/>
+      <w:pPr>
+        <w:tabs>
+          <w:tab w:val="left" w:pos="5040"/>
+        </w:tabs>
+        <w:ind w:left="5040" w:hanging="360"/>
+      </w:pPr>
+      <w:rPr>
+        <w:rFonts w:hint="default" w:ascii="Wingdings" w:hAnsi="Wingdings" w:cs="Wingdings"/>
+        <w:sz w:val="20"/>
+      </w:rPr>
+    </w:lvl>
+    <w:lvl w:ilvl="7" w:tentative="0">
+      <w:start w:val="1"/>
+      <w:numFmt w:val="bullet"/>
+      <w:lvlText w:val=""/>
+      <w:lvlJc w:val="left"/>
+      <w:pPr>
+        <w:tabs>
+          <w:tab w:val="left" w:pos="5760"/>
+        </w:tabs>
+        <w:ind w:left="5760" w:hanging="360"/>
+      </w:pPr>
+      <w:rPr>
+        <w:rFonts w:hint="default" w:ascii="Wingdings" w:hAnsi="Wingdings" w:cs="Wingdings"/>
+        <w:sz w:val="20"/>
+      </w:rPr>
+    </w:lvl>
+    <w:lvl w:ilvl="8" w:tentative="0">
+      <w:start w:val="1"/>
+      <w:numFmt w:val="bullet"/>
+      <w:lvlText w:val=""/>
+      <w:lvlJc w:val="left"/>
+      <w:pPr>
+        <w:tabs>
+          <w:tab w:val="left" w:pos="6480"/>
+        </w:tabs>
+        <w:ind w:left="6480" w:hanging="360"/>
+      </w:pPr>
+      <w:rPr>
+        <w:rFonts w:hint="default" w:ascii="Wingdings" w:hAnsi="Wingdings" w:cs="Wingdings"/>
+        <w:sz w:val="20"/>
+      </w:rPr>
+    </w:lvl>
+  </w:abstractNum>
+  <w:abstractNum w:abstractNumId="6">
+    <w:nsid w:val="F5FBC37F"/>
+    <w:multiLevelType w:val="multilevel"/>
+    <w:tmpl w:val="F5FBC37F"/>
+    <w:lvl w:ilvl="0" w:tentative="0">
+      <w:start w:val="1"/>
+      <w:numFmt w:val="bullet"/>
+      <w:lvlText w:val=""/>
+      <w:lvlJc w:val="left"/>
+      <w:pPr>
+        <w:tabs>
+          <w:tab w:val="left" w:pos="720"/>
+        </w:tabs>
+        <w:ind w:left="720" w:hanging="360"/>
+      </w:pPr>
+      <w:rPr>
+        <w:rFonts w:hint="default" w:ascii="Symbol" w:hAnsi="Symbol" w:cs="Symbol"/>
+        <w:sz w:val="20"/>
+      </w:rPr>
+    </w:lvl>
+    <w:lvl w:ilvl="1" w:tentative="0">
+      <w:start w:val="1"/>
+      <w:numFmt w:val="bullet"/>
+      <w:lvlText w:val="o"/>
+      <w:lvlJc w:val="left"/>
+      <w:pPr>
+        <w:tabs>
+          <w:tab w:val="left" w:pos="1440"/>
+        </w:tabs>
+        <w:ind w:left="1440" w:hanging="360"/>
+      </w:pPr>
+      <w:rPr>
+        <w:rFonts w:hint="default" w:ascii="Courier New" w:hAnsi="Courier New" w:cs="Courier New"/>
+        <w:sz w:val="20"/>
+      </w:rPr>
+    </w:lvl>
+    <w:lvl w:ilvl="2" w:tentative="0">
+      <w:start w:val="1"/>
+      <w:numFmt w:val="bullet"/>
+      <w:lvlText w:val=""/>
+      <w:lvlJc w:val="left"/>
+      <w:pPr>
+        <w:tabs>
+          <w:tab w:val="left" w:pos="2160"/>
+        </w:tabs>
+        <w:ind w:left="2160" w:hanging="360"/>
+      </w:pPr>
+      <w:rPr>
+        <w:rFonts w:hint="default" w:ascii="Wingdings" w:hAnsi="Wingdings" w:cs="Wingdings"/>
+        <w:sz w:val="20"/>
+      </w:rPr>
+    </w:lvl>
+    <w:lvl w:ilvl="3" w:tentative="0">
+      <w:start w:val="1"/>
+      <w:numFmt w:val="bullet"/>
+      <w:lvlText w:val=""/>
+      <w:lvlJc w:val="left"/>
+      <w:pPr>
+        <w:tabs>
+          <w:tab w:val="left" w:pos="2880"/>
+        </w:tabs>
+        <w:ind w:left="2880" w:hanging="360"/>
+      </w:pPr>
+      <w:rPr>
+        <w:rFonts w:hint="default" w:ascii="Wingdings" w:hAnsi="Wingdings" w:cs="Wingdings"/>
+        <w:sz w:val="20"/>
+      </w:rPr>
+    </w:lvl>
+    <w:lvl w:ilvl="4" w:tentative="0">
+      <w:start w:val="1"/>
+      <w:numFmt w:val="bullet"/>
+      <w:lvlText w:val=""/>
+      <w:lvlJc w:val="left"/>
+      <w:pPr>
+        <w:tabs>
+          <w:tab w:val="left" w:pos="3600"/>
+        </w:tabs>
+        <w:ind w:left="3600" w:hanging="360"/>
+      </w:pPr>
+      <w:rPr>
+        <w:rFonts w:hint="default" w:ascii="Wingdings" w:hAnsi="Wingdings" w:cs="Wingdings"/>
+        <w:sz w:val="20"/>
+      </w:rPr>
+    </w:lvl>
+    <w:lvl w:ilvl="5" w:tentative="0">
+      <w:start w:val="1"/>
+      <w:numFmt w:val="bullet"/>
+      <w:lvlText w:val=""/>
+      <w:lvlJc w:val="left"/>
+      <w:pPr>
+        <w:tabs>
+          <w:tab w:val="left" w:pos="4320"/>
+        </w:tabs>
+        <w:ind w:left="4320" w:hanging="360"/>
+      </w:pPr>
+      <w:rPr>
+        <w:rFonts w:hint="default" w:ascii="Wingdings" w:hAnsi="Wingdings" w:cs="Wingdings"/>
+        <w:sz w:val="20"/>
+      </w:rPr>
+    </w:lvl>
+    <w:lvl w:ilvl="6" w:tentative="0">
+      <w:start w:val="1"/>
+      <w:numFmt w:val="bullet"/>
+      <w:lvlText w:val=""/>
+      <w:lvlJc w:val="left"/>
+      <w:pPr>
+        <w:tabs>
+          <w:tab w:val="left" w:pos="5040"/>
+        </w:tabs>
+        <w:ind w:left="5040" w:hanging="360"/>
+      </w:pPr>
+      <w:rPr>
+        <w:rFonts w:hint="default" w:ascii="Wingdings" w:hAnsi="Wingdings" w:cs="Wingdings"/>
+        <w:sz w:val="20"/>
+      </w:rPr>
+    </w:lvl>
+    <w:lvl w:ilvl="7" w:tentative="0">
+      <w:start w:val="1"/>
+      <w:numFmt w:val="bullet"/>
+      <w:lvlText w:val=""/>
+      <w:lvlJc w:val="left"/>
+      <w:pPr>
+        <w:tabs>
+          <w:tab w:val="left" w:pos="5760"/>
+        </w:tabs>
+        <w:ind w:left="5760" w:hanging="360"/>
+      </w:pPr>
+      <w:rPr>
+        <w:rFonts w:hint="default" w:ascii="Wingdings" w:hAnsi="Wingdings" w:cs="Wingdings"/>
+        <w:sz w:val="20"/>
+      </w:rPr>
+    </w:lvl>
+    <w:lvl w:ilvl="8" w:tentative="0">
+      <w:start w:val="1"/>
+      <w:numFmt w:val="bullet"/>
+      <w:lvlText w:val=""/>
+      <w:lvlJc w:val="left"/>
+      <w:pPr>
+        <w:tabs>
+          <w:tab w:val="left" w:pos="6480"/>
+        </w:tabs>
+        <w:ind w:left="6480" w:hanging="360"/>
+      </w:pPr>
+      <w:rPr>
+        <w:rFonts w:hint="default" w:ascii="Wingdings" w:hAnsi="Wingdings" w:cs="Wingdings"/>
+        <w:sz w:val="20"/>
+      </w:rPr>
+    </w:lvl>
+  </w:abstractNum>
+  <w:abstractNum w:abstractNumId="7">
+    <w:nsid w:val="040E817F"/>
+    <w:multiLevelType w:val="multilevel"/>
+    <w:tmpl w:val="040E817F"/>
+    <w:lvl w:ilvl="0" w:tentative="0">
+      <w:start w:val="1"/>
+      <w:numFmt w:val="bullet"/>
+      <w:lvlText w:val=""/>
+      <w:lvlJc w:val="left"/>
+      <w:pPr>
+        <w:tabs>
+          <w:tab w:val="left" w:pos="720"/>
+        </w:tabs>
+        <w:ind w:left="720" w:hanging="360"/>
+      </w:pPr>
+      <w:rPr>
+        <w:rFonts w:hint="default" w:ascii="Symbol" w:hAnsi="Symbol" w:cs="Symbol"/>
+        <w:sz w:val="20"/>
+      </w:rPr>
+    </w:lvl>
+    <w:lvl w:ilvl="1" w:tentative="0">
+      <w:start w:val="1"/>
+      <w:numFmt w:val="bullet"/>
+      <w:lvlText w:val="o"/>
+      <w:lvlJc w:val="left"/>
+      <w:pPr>
+        <w:tabs>
+          <w:tab w:val="left" w:pos="1440"/>
+        </w:tabs>
+        <w:ind w:left="1440" w:hanging="360"/>
+      </w:pPr>
+      <w:rPr>
+        <w:rFonts w:hint="default" w:ascii="Courier New" w:hAnsi="Courier New" w:cs="Courier New"/>
+        <w:sz w:val="20"/>
+      </w:rPr>
+    </w:lvl>
+    <w:lvl w:ilvl="2" w:tentative="0">
+      <w:start w:val="1"/>
+      <w:numFmt w:val="bullet"/>
+      <w:lvlText w:val=""/>
+      <w:lvlJc w:val="left"/>
+      <w:pPr>
+        <w:tabs>
+          <w:tab w:val="left" w:pos="2160"/>
+        </w:tabs>
+        <w:ind w:left="2160" w:hanging="360"/>
+      </w:pPr>
+      <w:rPr>
+        <w:rFonts w:hint="default" w:ascii="Wingdings" w:hAnsi="Wingdings" w:cs="Wingdings"/>
+        <w:sz w:val="20"/>
+      </w:rPr>
+    </w:lvl>
+    <w:lvl w:ilvl="3" w:tentative="0">
+      <w:start w:val="1"/>
+      <w:numFmt w:val="bullet"/>
+      <w:lvlText w:val=""/>
+      <w:lvlJc w:val="left"/>
+      <w:pPr>
+        <w:tabs>
+          <w:tab w:val="left" w:pos="2880"/>
+        </w:tabs>
+        <w:ind w:left="2880" w:hanging="360"/>
+      </w:pPr>
+      <w:rPr>
+        <w:rFonts w:hint="default" w:ascii="Wingdings" w:hAnsi="Wingdings" w:cs="Wingdings"/>
+        <w:sz w:val="20"/>
+      </w:rPr>
+    </w:lvl>
+    <w:lvl w:ilvl="4" w:tentative="0">
+      <w:start w:val="1"/>
+      <w:numFmt w:val="bullet"/>
+      <w:lvlText w:val=""/>
+      <w:lvlJc w:val="left"/>
+      <w:pPr>
+        <w:tabs>
+          <w:tab w:val="left" w:pos="3600"/>
+        </w:tabs>
+        <w:ind w:left="3600" w:hanging="360"/>
+      </w:pPr>
+      <w:rPr>
+        <w:rFonts w:hint="default" w:ascii="Wingdings" w:hAnsi="Wingdings" w:cs="Wingdings"/>
+        <w:sz w:val="20"/>
+      </w:rPr>
+    </w:lvl>
+    <w:lvl w:ilvl="5" w:tentative="0">
+      <w:start w:val="1"/>
+      <w:numFmt w:val="bullet"/>
+      <w:lvlText w:val=""/>
+      <w:lvlJc w:val="left"/>
+      <w:pPr>
+        <w:tabs>
+          <w:tab w:val="left" w:pos="4320"/>
+        </w:tabs>
+        <w:ind w:left="4320" w:hanging="360"/>
+      </w:pPr>
+      <w:rPr>
+        <w:rFonts w:hint="default" w:ascii="Wingdings" w:hAnsi="Wingdings" w:cs="Wingdings"/>
+        <w:sz w:val="20"/>
+      </w:rPr>
+    </w:lvl>
+    <w:lvl w:ilvl="6" w:tentative="0">
+      <w:start w:val="1"/>
+      <w:numFmt w:val="bullet"/>
+      <w:lvlText w:val=""/>
+      <w:lvlJc w:val="left"/>
+      <w:pPr>
+        <w:tabs>
+          <w:tab w:val="left" w:pos="5040"/>
+        </w:tabs>
+        <w:ind w:left="5040" w:hanging="360"/>
+      </w:pPr>
+      <w:rPr>
+        <w:rFonts w:hint="default" w:ascii="Wingdings" w:hAnsi="Wingdings" w:cs="Wingdings"/>
+        <w:sz w:val="20"/>
+      </w:rPr>
+    </w:lvl>
+    <w:lvl w:ilvl="7" w:tentative="0">
+      <w:start w:val="1"/>
+      <w:numFmt w:val="bullet"/>
+      <w:lvlText w:val=""/>
+      <w:lvlJc w:val="left"/>
+      <w:pPr>
+        <w:tabs>
+          <w:tab w:val="left" w:pos="5760"/>
+        </w:tabs>
+        <w:ind w:left="5760" w:hanging="360"/>
+      </w:pPr>
+      <w:rPr>
+        <w:rFonts w:hint="default" w:ascii="Wingdings" w:hAnsi="Wingdings" w:cs="Wingdings"/>
+        <w:sz w:val="20"/>
+      </w:rPr>
+    </w:lvl>
+    <w:lvl w:ilvl="8" w:tentative="0">
+      <w:start w:val="1"/>
+      <w:numFmt w:val="bullet"/>
+      <w:lvlText w:val=""/>
+      <w:lvlJc w:val="left"/>
+      <w:pPr>
+        <w:tabs>
+          <w:tab w:val="left" w:pos="6480"/>
+        </w:tabs>
+        <w:ind w:left="6480" w:hanging="360"/>
+      </w:pPr>
+      <w:rPr>
+        <w:rFonts w:hint="default" w:ascii="Wingdings" w:hAnsi="Wingdings" w:cs="Wingdings"/>
+        <w:sz w:val="20"/>
+      </w:rPr>
+    </w:lvl>
+  </w:abstractNum>
+  <w:abstractNum w:abstractNumId="8">
     <w:nsid w:val="1BB80F34"/>
     <w:multiLevelType w:val="multilevel"/>
     <w:tmpl w:val="1BB80F34"/>
@@ -1843,7 +4855,7 @@
       </w:rPr>
     </w:lvl>
   </w:abstractNum>
-  <w:abstractNum w:abstractNumId="1">
+  <w:abstractNum w:abstractNumId="9">
     <w:nsid w:val="1F73266E"/>
     <w:multiLevelType w:val="multilevel"/>
     <w:tmpl w:val="1F73266E"/>
@@ -1956,7 +4968,7 @@
       </w:pPr>
     </w:lvl>
   </w:abstractNum>
-  <w:abstractNum w:abstractNumId="2">
+  <w:abstractNum w:abstractNumId="10">
     <w:nsid w:val="28992570"/>
     <w:multiLevelType w:val="multilevel"/>
     <w:tmpl w:val="28992570"/>
@@ -2105,7 +5117,7 @@
       </w:rPr>
     </w:lvl>
   </w:abstractNum>
-  <w:abstractNum w:abstractNumId="3">
+  <w:abstractNum w:abstractNumId="11">
     <w:nsid w:val="2CA041AA"/>
     <w:multiLevelType w:val="multilevel"/>
     <w:tmpl w:val="2CA041AA"/>
@@ -2218,7 +5230,7 @@
       </w:pPr>
     </w:lvl>
   </w:abstractNum>
-  <w:abstractNum w:abstractNumId="4">
+  <w:abstractNum w:abstractNumId="12">
     <w:nsid w:val="344E561E"/>
     <w:multiLevelType w:val="multilevel"/>
     <w:tmpl w:val="344E561E"/>
@@ -2367,7 +5379,7 @@
       </w:rPr>
     </w:lvl>
   </w:abstractNum>
-  <w:abstractNum w:abstractNumId="5">
+  <w:abstractNum w:abstractNumId="13">
     <w:nsid w:val="43960B25"/>
     <w:multiLevelType w:val="multilevel"/>
     <w:tmpl w:val="43960B25"/>
@@ -2480,7 +5492,7 @@
       </w:pPr>
     </w:lvl>
   </w:abstractNum>
-  <w:abstractNum w:abstractNumId="6">
+  <w:abstractNum w:abstractNumId="14">
     <w:nsid w:val="44BE6602"/>
     <w:multiLevelType w:val="multilevel"/>
     <w:tmpl w:val="44BE6602"/>
@@ -2629,7 +5641,156 @@
       </w:rPr>
     </w:lvl>
   </w:abstractNum>
-  <w:abstractNum w:abstractNumId="7">
+  <w:abstractNum w:abstractNumId="15">
+    <w:nsid w:val="47AAB08A"/>
+    <w:multiLevelType w:val="multilevel"/>
+    <w:tmpl w:val="47AAB08A"/>
+    <w:lvl w:ilvl="0" w:tentative="0">
+      <w:start w:val="1"/>
+      <w:numFmt w:val="bullet"/>
+      <w:lvlText w:val=""/>
+      <w:lvlJc w:val="left"/>
+      <w:pPr>
+        <w:tabs>
+          <w:tab w:val="left" w:pos="720"/>
+        </w:tabs>
+        <w:ind w:left="720" w:hanging="360"/>
+      </w:pPr>
+      <w:rPr>
+        <w:rFonts w:hint="default" w:ascii="Symbol" w:hAnsi="Symbol" w:cs="Symbol"/>
+        <w:sz w:val="20"/>
+      </w:rPr>
+    </w:lvl>
+    <w:lvl w:ilvl="1" w:tentative="0">
+      <w:start w:val="1"/>
+      <w:numFmt w:val="bullet"/>
+      <w:lvlText w:val="o"/>
+      <w:lvlJc w:val="left"/>
+      <w:pPr>
+        <w:tabs>
+          <w:tab w:val="left" w:pos="1440"/>
+        </w:tabs>
+        <w:ind w:left="1440" w:hanging="360"/>
+      </w:pPr>
+      <w:rPr>
+        <w:rFonts w:hint="default" w:ascii="Courier New" w:hAnsi="Courier New" w:cs="Courier New"/>
+        <w:sz w:val="20"/>
+      </w:rPr>
+    </w:lvl>
+    <w:lvl w:ilvl="2" w:tentative="0">
+      <w:start w:val="1"/>
+      <w:numFmt w:val="bullet"/>
+      <w:lvlText w:val=""/>
+      <w:lvlJc w:val="left"/>
+      <w:pPr>
+        <w:tabs>
+          <w:tab w:val="left" w:pos="2160"/>
+        </w:tabs>
+        <w:ind w:left="2160" w:hanging="360"/>
+      </w:pPr>
+      <w:rPr>
+        <w:rFonts w:hint="default" w:ascii="Wingdings" w:hAnsi="Wingdings" w:cs="Wingdings"/>
+        <w:sz w:val="20"/>
+      </w:rPr>
+    </w:lvl>
+    <w:lvl w:ilvl="3" w:tentative="0">
+      <w:start w:val="1"/>
+      <w:numFmt w:val="bullet"/>
+      <w:lvlText w:val=""/>
+      <w:lvlJc w:val="left"/>
+      <w:pPr>
+        <w:tabs>
+          <w:tab w:val="left" w:pos="2880"/>
+        </w:tabs>
+        <w:ind w:left="2880" w:hanging="360"/>
+      </w:pPr>
+      <w:rPr>
+        <w:rFonts w:hint="default" w:ascii="Wingdings" w:hAnsi="Wingdings" w:cs="Wingdings"/>
+        <w:sz w:val="20"/>
+      </w:rPr>
+    </w:lvl>
+    <w:lvl w:ilvl="4" w:tentative="0">
+      <w:start w:val="1"/>
+      <w:numFmt w:val="bullet"/>
+      <w:lvlText w:val=""/>
+      <w:lvlJc w:val="left"/>
+      <w:pPr>
+        <w:tabs>
+          <w:tab w:val="left" w:pos="3600"/>
+        </w:tabs>
+        <w:ind w:left="3600" w:hanging="360"/>
+      </w:pPr>
+      <w:rPr>
+        <w:rFonts w:hint="default" w:ascii="Wingdings" w:hAnsi="Wingdings" w:cs="Wingdings"/>
+        <w:sz w:val="20"/>
+      </w:rPr>
+    </w:lvl>
+    <w:lvl w:ilvl="5" w:tentative="0">
+      <w:start w:val="1"/>
+      <w:numFmt w:val="bullet"/>
+      <w:lvlText w:val=""/>
+      <w:lvlJc w:val="left"/>
+      <w:pPr>
+        <w:tabs>
+          <w:tab w:val="left" w:pos="4320"/>
+        </w:tabs>
+        <w:ind w:left="4320" w:hanging="360"/>
+      </w:pPr>
+      <w:rPr>
+        <w:rFonts w:hint="default" w:ascii="Wingdings" w:hAnsi="Wingdings" w:cs="Wingdings"/>
+        <w:sz w:val="20"/>
+      </w:rPr>
+    </w:lvl>
+    <w:lvl w:ilvl="6" w:tentative="0">
+      <w:start w:val="1"/>
+      <w:numFmt w:val="bullet"/>
+      <w:lvlText w:val=""/>
+      <w:lvlJc w:val="left"/>
+      <w:pPr>
+        <w:tabs>
+          <w:tab w:val="left" w:pos="5040"/>
+        </w:tabs>
+        <w:ind w:left="5040" w:hanging="360"/>
+      </w:pPr>
+      <w:rPr>
+        <w:rFonts w:hint="default" w:ascii="Wingdings" w:hAnsi="Wingdings" w:cs="Wingdings"/>
+        <w:sz w:val="20"/>
+      </w:rPr>
+    </w:lvl>
+    <w:lvl w:ilvl="7" w:tentative="0">
+      <w:start w:val="1"/>
+      <w:numFmt w:val="bullet"/>
+      <w:lvlText w:val=""/>
+      <w:lvlJc w:val="left"/>
+      <w:pPr>
+        <w:tabs>
+          <w:tab w:val="left" w:pos="5760"/>
+        </w:tabs>
+        <w:ind w:left="5760" w:hanging="360"/>
+      </w:pPr>
+      <w:rPr>
+        <w:rFonts w:hint="default" w:ascii="Wingdings" w:hAnsi="Wingdings" w:cs="Wingdings"/>
+        <w:sz w:val="20"/>
+      </w:rPr>
+    </w:lvl>
+    <w:lvl w:ilvl="8" w:tentative="0">
+      <w:start w:val="1"/>
+      <w:numFmt w:val="bullet"/>
+      <w:lvlText w:val=""/>
+      <w:lvlJc w:val="left"/>
+      <w:pPr>
+        <w:tabs>
+          <w:tab w:val="left" w:pos="6480"/>
+        </w:tabs>
+        <w:ind w:left="6480" w:hanging="360"/>
+      </w:pPr>
+      <w:rPr>
+        <w:rFonts w:hint="default" w:ascii="Wingdings" w:hAnsi="Wingdings" w:cs="Wingdings"/>
+        <w:sz w:val="20"/>
+      </w:rPr>
+    </w:lvl>
+  </w:abstractNum>
+  <w:abstractNum w:abstractNumId="16">
     <w:nsid w:val="52734A3B"/>
     <w:multiLevelType w:val="multilevel"/>
     <w:tmpl w:val="52734A3B"/>
@@ -2778,7 +5939,156 @@
       </w:rPr>
     </w:lvl>
   </w:abstractNum>
-  <w:abstractNum w:abstractNumId="8">
+  <w:abstractNum w:abstractNumId="17">
+    <w:nsid w:val="6007FFB0"/>
+    <w:multiLevelType w:val="multilevel"/>
+    <w:tmpl w:val="6007FFB0"/>
+    <w:lvl w:ilvl="0" w:tentative="0">
+      <w:start w:val="1"/>
+      <w:numFmt w:val="bullet"/>
+      <w:lvlText w:val=""/>
+      <w:lvlJc w:val="left"/>
+      <w:pPr>
+        <w:tabs>
+          <w:tab w:val="left" w:pos="720"/>
+        </w:tabs>
+        <w:ind w:left="720" w:hanging="360"/>
+      </w:pPr>
+      <w:rPr>
+        <w:rFonts w:hint="default" w:ascii="Symbol" w:hAnsi="Symbol" w:cs="Symbol"/>
+        <w:sz w:val="20"/>
+      </w:rPr>
+    </w:lvl>
+    <w:lvl w:ilvl="1" w:tentative="0">
+      <w:start w:val="1"/>
+      <w:numFmt w:val="bullet"/>
+      <w:lvlText w:val="o"/>
+      <w:lvlJc w:val="left"/>
+      <w:pPr>
+        <w:tabs>
+          <w:tab w:val="left" w:pos="1440"/>
+        </w:tabs>
+        <w:ind w:left="1440" w:hanging="360"/>
+      </w:pPr>
+      <w:rPr>
+        <w:rFonts w:hint="default" w:ascii="Courier New" w:hAnsi="Courier New" w:cs="Courier New"/>
+        <w:sz w:val="20"/>
+      </w:rPr>
+    </w:lvl>
+    <w:lvl w:ilvl="2" w:tentative="0">
+      <w:start w:val="1"/>
+      <w:numFmt w:val="bullet"/>
+      <w:lvlText w:val=""/>
+      <w:lvlJc w:val="left"/>
+      <w:pPr>
+        <w:tabs>
+          <w:tab w:val="left" w:pos="2160"/>
+        </w:tabs>
+        <w:ind w:left="2160" w:hanging="360"/>
+      </w:pPr>
+      <w:rPr>
+        <w:rFonts w:hint="default" w:ascii="Wingdings" w:hAnsi="Wingdings" w:cs="Wingdings"/>
+        <w:sz w:val="20"/>
+      </w:rPr>
+    </w:lvl>
+    <w:lvl w:ilvl="3" w:tentative="0">
+      <w:start w:val="1"/>
+      <w:numFmt w:val="bullet"/>
+      <w:lvlText w:val=""/>
+      <w:lvlJc w:val="left"/>
+      <w:pPr>
+        <w:tabs>
+          <w:tab w:val="left" w:pos="2880"/>
+        </w:tabs>
+        <w:ind w:left="2880" w:hanging="360"/>
+      </w:pPr>
+      <w:rPr>
+        <w:rFonts w:hint="default" w:ascii="Wingdings" w:hAnsi="Wingdings" w:cs="Wingdings"/>
+        <w:sz w:val="20"/>
+      </w:rPr>
+    </w:lvl>
+    <w:lvl w:ilvl="4" w:tentative="0">
+      <w:start w:val="1"/>
+      <w:numFmt w:val="bullet"/>
+      <w:lvlText w:val=""/>
+      <w:lvlJc w:val="left"/>
+      <w:pPr>
+        <w:tabs>
+          <w:tab w:val="left" w:pos="3600"/>
+        </w:tabs>
+        <w:ind w:left="3600" w:hanging="360"/>
+      </w:pPr>
+      <w:rPr>
+        <w:rFonts w:hint="default" w:ascii="Wingdings" w:hAnsi="Wingdings" w:cs="Wingdings"/>
+        <w:sz w:val="20"/>
+      </w:rPr>
+    </w:lvl>
+    <w:lvl w:ilvl="5" w:tentative="0">
+      <w:start w:val="1"/>
+      <w:numFmt w:val="bullet"/>
+      <w:lvlText w:val=""/>
+      <w:lvlJc w:val="left"/>
+      <w:pPr>
+        <w:tabs>
+          <w:tab w:val="left" w:pos="4320"/>
+        </w:tabs>
+        <w:ind w:left="4320" w:hanging="360"/>
+      </w:pPr>
+      <w:rPr>
+        <w:rFonts w:hint="default" w:ascii="Wingdings" w:hAnsi="Wingdings" w:cs="Wingdings"/>
+        <w:sz w:val="20"/>
+      </w:rPr>
+    </w:lvl>
+    <w:lvl w:ilvl="6" w:tentative="0">
+      <w:start w:val="1"/>
+      <w:numFmt w:val="bullet"/>
+      <w:lvlText w:val=""/>
+      <w:lvlJc w:val="left"/>
+      <w:pPr>
+        <w:tabs>
+          <w:tab w:val="left" w:pos="5040"/>
+        </w:tabs>
+        <w:ind w:left="5040" w:hanging="360"/>
+      </w:pPr>
+      <w:rPr>
+        <w:rFonts w:hint="default" w:ascii="Wingdings" w:hAnsi="Wingdings" w:cs="Wingdings"/>
+        <w:sz w:val="20"/>
+      </w:rPr>
+    </w:lvl>
+    <w:lvl w:ilvl="7" w:tentative="0">
+      <w:start w:val="1"/>
+      <w:numFmt w:val="bullet"/>
+      <w:lvlText w:val=""/>
+      <w:lvlJc w:val="left"/>
+      <w:pPr>
+        <w:tabs>
+          <w:tab w:val="left" w:pos="5760"/>
+        </w:tabs>
+        <w:ind w:left="5760" w:hanging="360"/>
+      </w:pPr>
+      <w:rPr>
+        <w:rFonts w:hint="default" w:ascii="Wingdings" w:hAnsi="Wingdings" w:cs="Wingdings"/>
+        <w:sz w:val="20"/>
+      </w:rPr>
+    </w:lvl>
+    <w:lvl w:ilvl="8" w:tentative="0">
+      <w:start w:val="1"/>
+      <w:numFmt w:val="bullet"/>
+      <w:lvlText w:val=""/>
+      <w:lvlJc w:val="left"/>
+      <w:pPr>
+        <w:tabs>
+          <w:tab w:val="left" w:pos="6480"/>
+        </w:tabs>
+        <w:ind w:left="6480" w:hanging="360"/>
+      </w:pPr>
+      <w:rPr>
+        <w:rFonts w:hint="default" w:ascii="Wingdings" w:hAnsi="Wingdings" w:cs="Wingdings"/>
+        <w:sz w:val="20"/>
+      </w:rPr>
+    </w:lvl>
+  </w:abstractNum>
+  <w:abstractNum w:abstractNumId="18">
     <w:nsid w:val="6080550E"/>
     <w:multiLevelType w:val="multilevel"/>
     <w:tmpl w:val="6080550E"/>
@@ -2927,7 +6237,7 @@
       </w:rPr>
     </w:lvl>
   </w:abstractNum>
-  <w:abstractNum w:abstractNumId="9">
+  <w:abstractNum w:abstractNumId="19">
     <w:nsid w:val="6770108C"/>
     <w:multiLevelType w:val="multilevel"/>
     <w:tmpl w:val="6770108C"/>
@@ -3076,7 +6386,7 @@
       </w:rPr>
     </w:lvl>
   </w:abstractNum>
-  <w:abstractNum w:abstractNumId="10">
+  <w:abstractNum w:abstractNumId="20">
     <w:nsid w:val="70ED003A"/>
     <w:multiLevelType w:val="multilevel"/>
     <w:tmpl w:val="70ED003A"/>
@@ -3225,7 +6535,7 @@
       </w:rPr>
     </w:lvl>
   </w:abstractNum>
-  <w:abstractNum w:abstractNumId="11">
+  <w:abstractNum w:abstractNumId="21">
     <w:nsid w:val="78B20E46"/>
     <w:multiLevelType w:val="multilevel"/>
     <w:tmpl w:val="78B20E46"/>
@@ -3346,7 +6656,7 @@
       </w:pPr>
     </w:lvl>
   </w:abstractNum>
-  <w:abstractNum w:abstractNumId="12">
+  <w:abstractNum w:abstractNumId="22">
     <w:nsid w:val="7A1D7552"/>
     <w:multiLevelType w:val="multilevel"/>
     <w:tmpl w:val="7A1D7552"/>
@@ -3496,43 +6806,103 @@
     </w:lvl>
   </w:abstractNum>
   <w:num w:numId="1">
+    <w:abstractNumId w:val="21"/>
+  </w:num>
+  <w:num w:numId="2">
+    <w:abstractNumId w:val="22"/>
+  </w:num>
+  <w:num w:numId="3">
+    <w:abstractNumId w:val="8"/>
+  </w:num>
+  <w:num w:numId="4">
+    <w:abstractNumId w:val="10"/>
+  </w:num>
+  <w:num w:numId="5">
+    <w:abstractNumId w:val="18"/>
+  </w:num>
+  <w:num w:numId="6">
+    <w:abstractNumId w:val="16"/>
+  </w:num>
+  <w:num w:numId="7">
+    <w:abstractNumId w:val="12"/>
+  </w:num>
+  <w:num w:numId="8">
+    <w:abstractNumId w:val="14"/>
+  </w:num>
+  <w:num w:numId="9">
+    <w:abstractNumId w:val="13"/>
+  </w:num>
+  <w:num w:numId="10">
+    <w:abstractNumId w:val="19"/>
+  </w:num>
+  <w:num w:numId="11">
+    <w:abstractNumId w:val="9"/>
+  </w:num>
+  <w:num w:numId="12">
+    <w:abstractNumId w:val="20"/>
+  </w:num>
+  <w:num w:numId="13">
     <w:abstractNumId w:val="11"/>
   </w:num>
-  <w:num w:numId="2">
-    <w:abstractNumId w:val="12"/>
+  <w:num w:numId="14">
+    <w:abstractNumId w:val="4"/>
   </w:num>
-  <w:num w:numId="3">
+  <w:num w:numId="15">
+    <w:abstractNumId w:val="1"/>
+  </w:num>
+  <w:num w:numId="16">
+    <w:abstractNumId w:val="17"/>
+  </w:num>
+  <w:num w:numId="17">
+    <w:abstractNumId w:val="17"/>
+    <w:lvlOverride w:ilvl="0">
+      <w:startOverride w:val="1"/>
+    </w:lvlOverride>
+    <w:lvlOverride w:ilvl="1">
+      <w:startOverride w:val="1"/>
+    </w:lvlOverride>
+    <w:lvlOverride w:ilvl="2">
+      <w:startOverride w:val="1"/>
+    </w:lvlOverride>
+    <w:lvlOverride w:ilvl="3">
+      <w:startOverride w:val="1"/>
+    </w:lvlOverride>
+    <w:lvlOverride w:ilvl="4">
+      <w:startOverride w:val="1"/>
+    </w:lvlOverride>
+    <w:lvlOverride w:ilvl="5">
+      <w:startOverride w:val="1"/>
+    </w:lvlOverride>
+    <w:lvlOverride w:ilvl="6">
+      <w:startOverride w:val="1"/>
+    </w:lvlOverride>
+    <w:lvlOverride w:ilvl="7">
+      <w:startOverride w:val="1"/>
+    </w:lvlOverride>
+    <w:lvlOverride w:ilvl="8">
+      <w:startOverride w:val="1"/>
+    </w:lvlOverride>
+  </w:num>
+  <w:num w:numId="18">
+    <w:abstractNumId w:val="5"/>
+  </w:num>
+  <w:num w:numId="19">
+    <w:abstractNumId w:val="2"/>
+  </w:num>
+  <w:num w:numId="20">
     <w:abstractNumId w:val="0"/>
   </w:num>
-  <w:num w:numId="4">
-    <w:abstractNumId w:val="2"/>
+  <w:num w:numId="21">
+    <w:abstractNumId w:val="15"/>
   </w:num>
-  <w:num w:numId="5">
-    <w:abstractNumId w:val="8"/>
+  <w:num w:numId="22">
+    <w:abstractNumId w:val="3"/>
   </w:num>
-  <w:num w:numId="6">
-    <w:abstractNumId w:val="7"/>
-  </w:num>
-  <w:num w:numId="7">
-    <w:abstractNumId w:val="4"/>
-  </w:num>
-  <w:num w:numId="8">
+  <w:num w:numId="23">
     <w:abstractNumId w:val="6"/>
   </w:num>
-  <w:num w:numId="9">
-    <w:abstractNumId w:val="5"/>
-  </w:num>
-  <w:num w:numId="10">
-    <w:abstractNumId w:val="9"/>
-  </w:num>
-  <w:num w:numId="11">
-    <w:abstractNumId w:val="1"/>
-  </w:num>
-  <w:num w:numId="12">
-    <w:abstractNumId w:val="10"/>
-  </w:num>
-  <w:num w:numId="13">
-    <w:abstractNumId w:val="3"/>
+  <w:num w:numId="24">
+    <w:abstractNumId w:val="7"/>
   </w:num>
 </w:numbering>
 </file>
@@ -3542,7 +6912,7 @@
   <w:docDefaults>
     <w:rPrDefault>
       <w:rPr>
-        <w:rFonts w:asciiTheme="minorHAnsi" w:hAnsiTheme="minorHAnsi" w:eastAsiaTheme="minorHAnsi" w:cstheme="minorBidi"/>
+        <w:rFonts w:ascii="Times New Roman" w:hAnsi="Times New Roman" w:eastAsia="SimSun" w:cs="Times New Roman"/>
       </w:rPr>
     </w:rPrDefault>
     <w:pPrDefault/>
@@ -3644,7 +7014,7 @@
     <w:lsdException w:uiPriority="99" w:name="HTML Acronym"/>
     <w:lsdException w:uiPriority="99" w:name="HTML Address"/>
     <w:lsdException w:uiPriority="99" w:name="HTML Cite"/>
-    <w:lsdException w:uiPriority="99" w:name="HTML Code"/>
+    <w:lsdException w:qFormat="1" w:uiPriority="99" w:name="HTML Code"/>
     <w:lsdException w:uiPriority="99" w:name="HTML Definition"/>
     <w:lsdException w:uiPriority="99" w:name="HTML Keyboard"/>
     <w:lsdException w:uiPriority="99" w:name="HTML Preformatted"/>
@@ -3820,7 +7190,7 @@
     <w:name w:val="heading 1"/>
     <w:basedOn w:val="1"/>
     <w:next w:val="1"/>
-    <w:link w:val="15"/>
+    <w:link w:val="18"/>
     <w:qFormat/>
     <w:uiPriority w:val="9"/>
     <w:pPr>
@@ -3840,7 +7210,7 @@
     <w:name w:val="heading 2"/>
     <w:basedOn w:val="1"/>
     <w:next w:val="1"/>
-    <w:link w:val="16"/>
+    <w:link w:val="19"/>
     <w:semiHidden/>
     <w:unhideWhenUsed/>
     <w:qFormat/>
@@ -3862,7 +7232,7 @@
     <w:name w:val="heading 3"/>
     <w:basedOn w:val="1"/>
     <w:next w:val="1"/>
-    <w:link w:val="17"/>
+    <w:link w:val="20"/>
     <w:semiHidden/>
     <w:unhideWhenUsed/>
     <w:qFormat/>
@@ -3884,7 +7254,7 @@
     <w:name w:val="heading 4"/>
     <w:basedOn w:val="1"/>
     <w:next w:val="1"/>
-    <w:link w:val="18"/>
+    <w:link w:val="21"/>
     <w:semiHidden/>
     <w:unhideWhenUsed/>
     <w:qFormat/>
@@ -3906,7 +7276,7 @@
     <w:name w:val="heading 5"/>
     <w:basedOn w:val="1"/>
     <w:next w:val="1"/>
-    <w:link w:val="19"/>
+    <w:link w:val="22"/>
     <w:semiHidden/>
     <w:unhideWhenUsed/>
     <w:qFormat/>
@@ -3926,7 +7296,7 @@
     <w:name w:val="heading 6"/>
     <w:basedOn w:val="1"/>
     <w:next w:val="1"/>
-    <w:link w:val="20"/>
+    <w:link w:val="23"/>
     <w:semiHidden/>
     <w:unhideWhenUsed/>
     <w:qFormat/>
@@ -3956,7 +7326,7 @@
     <w:name w:val="heading 7"/>
     <w:basedOn w:val="1"/>
     <w:next w:val="1"/>
-    <w:link w:val="21"/>
+    <w:link w:val="24"/>
     <w:semiHidden/>
     <w:unhideWhenUsed/>
     <w:qFormat/>
@@ -3984,7 +7354,7 @@
     <w:name w:val="heading 8"/>
     <w:basedOn w:val="1"/>
     <w:next w:val="1"/>
-    <w:link w:val="22"/>
+    <w:link w:val="25"/>
     <w:semiHidden/>
     <w:unhideWhenUsed/>
     <w:qFormat/>
@@ -4014,7 +7384,7 @@
     <w:name w:val="heading 9"/>
     <w:basedOn w:val="1"/>
     <w:next w:val="1"/>
-    <w:link w:val="23"/>
+    <w:link w:val="26"/>
     <w:semiHidden/>
     <w:unhideWhenUsed/>
     <w:qFormat/>
@@ -4058,11 +7428,52 @@
       </w:tblCellMar>
     </w:tblPr>
   </w:style>
-  <w:style w:type="paragraph" w:styleId="13">
+  <w:style w:type="character" w:styleId="13">
+    <w:name w:val="HTML Code"/>
+    <w:basedOn w:val="11"/>
+    <w:semiHidden/>
+    <w:unhideWhenUsed/>
+    <w:qFormat/>
+    <w:uiPriority w:val="99"/>
+    <w:rPr>
+      <w:rFonts w:ascii="Courier New" w:hAnsi="Courier New" w:cs="Courier New"/>
+      <w:sz w:val="20"/>
+      <w:szCs w:val="20"/>
+    </w:rPr>
+  </w:style>
+  <w:style w:type="paragraph" w:styleId="14">
+    <w:name w:val="Normal (Web)"/>
+    <w:semiHidden/>
+    <w:unhideWhenUsed/>
+    <w:uiPriority w:val="99"/>
+    <w:pPr>
+      <w:spacing w:before="0" w:beforeAutospacing="1" w:after="0" w:afterAutospacing="1"/>
+      <w:ind w:left="0" w:right="0"/>
+      <w:jc w:val="left"/>
+    </w:pPr>
+    <w:rPr>
+      <w:rFonts w:ascii="Times New Roman" w:hAnsi="Times New Roman" w:eastAsia="SimSun" w:cs="Times New Roman"/>
+      <w:kern w:val="0"/>
+      <w:sz w:val="24"/>
+      <w:szCs w:val="24"/>
+      <w:lang w:val="en-US" w:eastAsia="zh-CN" w:bidi="ar"/>
+    </w:rPr>
+  </w:style>
+  <w:style w:type="character" w:styleId="15">
+    <w:name w:val="Strong"/>
+    <w:basedOn w:val="11"/>
+    <w:qFormat/>
+    <w:uiPriority w:val="22"/>
+    <w:rPr>
+      <w:b/>
+      <w:bCs/>
+    </w:rPr>
+  </w:style>
+  <w:style w:type="paragraph" w:styleId="16">
     <w:name w:val="Subtitle"/>
     <w:basedOn w:val="1"/>
     <w:next w:val="1"/>
-    <w:link w:val="25"/>
+    <w:link w:val="28"/>
     <w:qFormat/>
     <w:uiPriority w:val="11"/>
     <w:rPr>
@@ -4081,11 +7492,11 @@
       </w14:textFill>
     </w:rPr>
   </w:style>
-  <w:style w:type="paragraph" w:styleId="14">
+  <w:style w:type="paragraph" w:styleId="17">
     <w:name w:val="Title"/>
     <w:basedOn w:val="1"/>
     <w:next w:val="1"/>
-    <w:link w:val="24"/>
+    <w:link w:val="27"/>
     <w:qFormat/>
     <w:uiPriority w:val="10"/>
     <w:pPr>
@@ -4100,7 +7511,7 @@
       <w:szCs w:val="56"/>
     </w:rPr>
   </w:style>
-  <w:style w:type="character" w:customStyle="1" w:styleId="15">
+  <w:style w:type="character" w:customStyle="1" w:styleId="18">
     <w:name w:val="Heading 1 Char"/>
     <w:basedOn w:val="11"/>
     <w:link w:val="2"/>
@@ -4113,7 +7524,7 @@
       <w:szCs w:val="40"/>
     </w:rPr>
   </w:style>
-  <w:style w:type="character" w:customStyle="1" w:styleId="16">
+  <w:style w:type="character" w:customStyle="1" w:styleId="19">
     <w:name w:val="Heading 2 Char"/>
     <w:basedOn w:val="11"/>
     <w:link w:val="3"/>
@@ -4127,7 +7538,7 @@
       <w:szCs w:val="32"/>
     </w:rPr>
   </w:style>
-  <w:style w:type="character" w:customStyle="1" w:styleId="17">
+  <w:style w:type="character" w:customStyle="1" w:styleId="20">
     <w:name w:val="Heading 3 Char"/>
     <w:basedOn w:val="11"/>
     <w:link w:val="4"/>
@@ -4141,7 +7552,7 @@
       <w:szCs w:val="28"/>
     </w:rPr>
   </w:style>
-  <w:style w:type="character" w:customStyle="1" w:styleId="18">
+  <w:style w:type="character" w:customStyle="1" w:styleId="21">
     <w:name w:val="Heading 4 Char"/>
     <w:basedOn w:val="11"/>
     <w:link w:val="5"/>
@@ -4155,7 +7566,7 @@
       <w:color w:val="2F5597" w:themeColor="accent1" w:themeShade="BF"/>
     </w:rPr>
   </w:style>
-  <w:style w:type="character" w:customStyle="1" w:styleId="19">
+  <w:style w:type="character" w:customStyle="1" w:styleId="22">
     <w:name w:val="Heading 5 Char"/>
     <w:basedOn w:val="11"/>
     <w:link w:val="6"/>
@@ -4167,7 +7578,7 @@
       <w:color w:val="2F5597" w:themeColor="accent1" w:themeShade="BF"/>
     </w:rPr>
   </w:style>
-  <w:style w:type="character" w:customStyle="1" w:styleId="20">
+  <w:style w:type="character" w:customStyle="1" w:styleId="23">
     <w:name w:val="Heading 6 Char"/>
     <w:basedOn w:val="11"/>
     <w:link w:val="7"/>
@@ -4189,7 +7600,7 @@
       </w14:textFill>
     </w:rPr>
   </w:style>
-  <w:style w:type="character" w:customStyle="1" w:styleId="21">
+  <w:style w:type="character" w:customStyle="1" w:styleId="24">
     <w:name w:val="Heading 7 Char"/>
     <w:basedOn w:val="11"/>
     <w:link w:val="8"/>
@@ -4209,7 +7620,7 @@
       </w14:textFill>
     </w:rPr>
   </w:style>
-  <w:style w:type="character" w:customStyle="1" w:styleId="22">
+  <w:style w:type="character" w:customStyle="1" w:styleId="25">
     <w:name w:val="Heading 8 Char"/>
     <w:basedOn w:val="11"/>
     <w:link w:val="9"/>
@@ -4231,7 +7642,7 @@
       </w14:textFill>
     </w:rPr>
   </w:style>
-  <w:style w:type="character" w:customStyle="1" w:styleId="23">
+  <w:style w:type="character" w:customStyle="1" w:styleId="26">
     <w:name w:val="Heading 9 Char"/>
     <w:basedOn w:val="11"/>
     <w:link w:val="10"/>
@@ -4251,10 +7662,10 @@
       </w14:textFill>
     </w:rPr>
   </w:style>
-  <w:style w:type="character" w:customStyle="1" w:styleId="24">
+  <w:style w:type="character" w:customStyle="1" w:styleId="27">
     <w:name w:val="Title Char"/>
     <w:basedOn w:val="11"/>
-    <w:link w:val="14"/>
+    <w:link w:val="17"/>
     <w:qFormat/>
     <w:uiPriority w:val="10"/>
     <w:rPr>
@@ -4265,10 +7676,11 @@
       <w:szCs w:val="56"/>
     </w:rPr>
   </w:style>
-  <w:style w:type="character" w:customStyle="1" w:styleId="25">
+  <w:style w:type="character" w:customStyle="1" w:styleId="28">
     <w:name w:val="Subtitle Char"/>
     <w:basedOn w:val="11"/>
-    <w:link w:val="13"/>
+    <w:link w:val="16"/>
+    <w:qFormat/>
     <w:uiPriority w:val="11"/>
     <w:rPr>
       <w:rFonts w:eastAsiaTheme="majorEastAsia" w:cstheme="majorBidi"/>
@@ -4286,11 +7698,11 @@
       </w14:textFill>
     </w:rPr>
   </w:style>
-  <w:style w:type="paragraph" w:styleId="26">
+  <w:style w:type="paragraph" w:styleId="29">
     <w:name w:val="Quote"/>
     <w:basedOn w:val="1"/>
     <w:next w:val="1"/>
-    <w:link w:val="27"/>
+    <w:link w:val="30"/>
     <w:qFormat/>
     <w:uiPriority w:val="29"/>
     <w:pPr>
@@ -4311,10 +7723,11 @@
       </w14:textFill>
     </w:rPr>
   </w:style>
-  <w:style w:type="character" w:customStyle="1" w:styleId="27">
+  <w:style w:type="character" w:customStyle="1" w:styleId="30">
     <w:name w:val="Quote Char"/>
     <w:basedOn w:val="11"/>
-    <w:link w:val="26"/>
+    <w:link w:val="29"/>
+    <w:qFormat/>
     <w:uiPriority w:val="29"/>
     <w:rPr>
       <w:i/>
@@ -4330,7 +7743,7 @@
       </w14:textFill>
     </w:rPr>
   </w:style>
-  <w:style w:type="paragraph" w:styleId="28">
+  <w:style w:type="paragraph" w:styleId="31">
     <w:name w:val="List Paragraph"/>
     <w:basedOn w:val="1"/>
     <w:qFormat/>
@@ -4340,7 +7753,7 @@
       <w:contextualSpacing/>
     </w:pPr>
   </w:style>
-  <w:style w:type="character" w:customStyle="1" w:styleId="29">
+  <w:style w:type="character" w:customStyle="1" w:styleId="32">
     <w:name w:val="Intense Emphasis"/>
     <w:basedOn w:val="11"/>
     <w:qFormat/>
@@ -4351,11 +7764,11 @@
       <w:color w:val="2F5597" w:themeColor="accent1" w:themeShade="BF"/>
     </w:rPr>
   </w:style>
-  <w:style w:type="paragraph" w:styleId="30">
+  <w:style w:type="paragraph" w:styleId="33">
     <w:name w:val="Intense Quote"/>
     <w:basedOn w:val="1"/>
     <w:next w:val="1"/>
-    <w:link w:val="31"/>
+    <w:link w:val="34"/>
     <w:qFormat/>
     <w:uiPriority w:val="30"/>
     <w:pPr>
@@ -4373,10 +7786,11 @@
       <w:color w:val="2F5597" w:themeColor="accent1" w:themeShade="BF"/>
     </w:rPr>
   </w:style>
-  <w:style w:type="character" w:customStyle="1" w:styleId="31">
+  <w:style w:type="character" w:customStyle="1" w:styleId="34">
     <w:name w:val="Intense Quote Char"/>
     <w:basedOn w:val="11"/>
-    <w:link w:val="30"/>
+    <w:link w:val="33"/>
+    <w:qFormat/>
     <w:uiPriority w:val="30"/>
     <w:rPr>
       <w:i/>
@@ -4384,7 +7798,7 @@
       <w:color w:val="2F5597" w:themeColor="accent1" w:themeShade="BF"/>
     </w:rPr>
   </w:style>
-  <w:style w:type="character" w:customStyle="1" w:styleId="32">
+  <w:style w:type="character" w:customStyle="1" w:styleId="35">
     <w:name w:val="Intense Reference"/>
     <w:basedOn w:val="11"/>
     <w:qFormat/>

</xml_diff>